<commit_message>
dokumen terbaru proyek 2
</commit_message>
<xml_diff>
--- a/Data Flow Diagram Kelompok (1).docx
+++ b/Data Flow Diagram Kelompok (1).docx
@@ -842,8 +842,8 @@
         </w:rPr>
         <w:drawing>
           <wp:inline distT="0" distB="0" distL="0" distR="0" wp14:anchorId="52B52B6F" wp14:editId="0B50104D">
-            <wp:extent cx="5265174" cy="1796122"/>
-            <wp:effectExtent l="0" t="0" r="0" b="0"/>
+            <wp:extent cx="5980135" cy="1407795"/>
+            <wp:effectExtent l="0" t="0" r="1905" b="1905"/>
             <wp:docPr id="1" name="Picture 1"/>
             <wp:cNvGraphicFramePr>
               <a:graphicFrameLocks xmlns:a="http://schemas.openxmlformats.org/drawingml/2006/main" noChangeAspect="1"/>
@@ -870,7 +870,7 @@
                   <pic:spPr>
                     <a:xfrm>
                       <a:off x="0" y="0"/>
-                      <a:ext cx="5291418" cy="1805075"/>
+                      <a:ext cx="6025139" cy="1418389"/>
                     </a:xfrm>
                     <a:prstGeom prst="rect">
                       <a:avLst/>
@@ -1142,6 +1142,448 @@
           <w:sz w:val="24"/>
           <w:szCs w:val="24"/>
         </w:rPr>
+        <w:t xml:space="preserve"> </w:t>
+      </w:r>
+      <w:proofErr w:type="spellStart"/>
+      <w:r>
+        <w:rPr>
+          <w:rFonts w:ascii="Times New Roman" w:hAnsi="Times New Roman" w:cs="Times New Roman"/>
+          <w:sz w:val="24"/>
+          <w:szCs w:val="24"/>
+        </w:rPr>
+        <w:t>pelanggan</w:t>
+      </w:r>
+      <w:proofErr w:type="spellEnd"/>
+      <w:r>
+        <w:rPr>
+          <w:rFonts w:ascii="Times New Roman" w:hAnsi="Times New Roman" w:cs="Times New Roman"/>
+          <w:sz w:val="24"/>
+          <w:szCs w:val="24"/>
+        </w:rPr>
+        <w:t xml:space="preserve"> </w:t>
+      </w:r>
+      <w:proofErr w:type="spellStart"/>
+      <w:r>
+        <w:rPr>
+          <w:rFonts w:ascii="Times New Roman" w:hAnsi="Times New Roman" w:cs="Times New Roman"/>
+          <w:sz w:val="24"/>
+          <w:szCs w:val="24"/>
+        </w:rPr>
+        <w:t>dan</w:t>
+      </w:r>
+      <w:proofErr w:type="spellEnd"/>
+      <w:r>
+        <w:rPr>
+          <w:rFonts w:ascii="Times New Roman" w:hAnsi="Times New Roman" w:cs="Times New Roman"/>
+          <w:sz w:val="24"/>
+          <w:szCs w:val="24"/>
+        </w:rPr>
+        <w:t xml:space="preserve"> admin. </w:t>
+      </w:r>
+      <w:proofErr w:type="spellStart"/>
+      <w:r>
+        <w:rPr>
+          <w:rFonts w:ascii="Times New Roman" w:hAnsi="Times New Roman" w:cs="Times New Roman"/>
+          <w:sz w:val="24"/>
+          <w:szCs w:val="24"/>
+        </w:rPr>
+        <w:t>Penjelasan</w:t>
+      </w:r>
+      <w:proofErr w:type="spellEnd"/>
+      <w:r>
+        <w:rPr>
+          <w:rFonts w:ascii="Times New Roman" w:hAnsi="Times New Roman" w:cs="Times New Roman"/>
+          <w:sz w:val="24"/>
+          <w:szCs w:val="24"/>
+        </w:rPr>
+        <w:t xml:space="preserve"> </w:t>
+      </w:r>
+      <w:proofErr w:type="spellStart"/>
+      <w:r>
+        <w:rPr>
+          <w:rFonts w:ascii="Times New Roman" w:hAnsi="Times New Roman" w:cs="Times New Roman"/>
+          <w:sz w:val="24"/>
+          <w:szCs w:val="24"/>
+        </w:rPr>
+        <w:t>secara</w:t>
+      </w:r>
+      <w:proofErr w:type="spellEnd"/>
+      <w:r>
+        <w:rPr>
+          <w:rFonts w:ascii="Times New Roman" w:hAnsi="Times New Roman" w:cs="Times New Roman"/>
+          <w:sz w:val="24"/>
+          <w:szCs w:val="24"/>
+        </w:rPr>
+        <w:t xml:space="preserve"> </w:t>
+      </w:r>
+      <w:proofErr w:type="spellStart"/>
+      <w:r>
+        <w:rPr>
+          <w:rFonts w:ascii="Times New Roman" w:hAnsi="Times New Roman" w:cs="Times New Roman"/>
+          <w:sz w:val="24"/>
+          <w:szCs w:val="24"/>
+        </w:rPr>
+        <w:t>singkat</w:t>
+      </w:r>
+      <w:proofErr w:type="spellEnd"/>
+      <w:r>
+        <w:rPr>
+          <w:rFonts w:ascii="Times New Roman" w:hAnsi="Times New Roman" w:cs="Times New Roman"/>
+          <w:sz w:val="24"/>
+          <w:szCs w:val="24"/>
+        </w:rPr>
+        <w:t xml:space="preserve"> </w:t>
+      </w:r>
+      <w:proofErr w:type="spellStart"/>
+      <w:r>
+        <w:rPr>
+          <w:rFonts w:ascii="Times New Roman" w:hAnsi="Times New Roman" w:cs="Times New Roman"/>
+          <w:sz w:val="24"/>
+          <w:szCs w:val="24"/>
+        </w:rPr>
+        <w:t>dari</w:t>
+      </w:r>
+      <w:proofErr w:type="spellEnd"/>
+      <w:r>
+        <w:rPr>
+          <w:rFonts w:ascii="Times New Roman" w:hAnsi="Times New Roman" w:cs="Times New Roman"/>
+          <w:sz w:val="24"/>
+          <w:szCs w:val="24"/>
+        </w:rPr>
+        <w:t xml:space="preserve"> diagram </w:t>
+      </w:r>
+      <w:proofErr w:type="spellStart"/>
+      <w:r>
+        <w:rPr>
+          <w:rFonts w:ascii="Times New Roman" w:hAnsi="Times New Roman" w:cs="Times New Roman"/>
+          <w:sz w:val="24"/>
+          <w:szCs w:val="24"/>
+        </w:rPr>
+        <w:t>diatas</w:t>
+      </w:r>
+      <w:proofErr w:type="spellEnd"/>
+      <w:r>
+        <w:rPr>
+          <w:rFonts w:ascii="Times New Roman" w:hAnsi="Times New Roman" w:cs="Times New Roman"/>
+          <w:sz w:val="24"/>
+          <w:szCs w:val="24"/>
+        </w:rPr>
+        <w:t xml:space="preserve"> </w:t>
+      </w:r>
+      <w:proofErr w:type="spellStart"/>
+      <w:r>
+        <w:rPr>
+          <w:rFonts w:ascii="Times New Roman" w:hAnsi="Times New Roman" w:cs="Times New Roman"/>
+          <w:sz w:val="24"/>
+          <w:szCs w:val="24"/>
+        </w:rPr>
+        <w:t>yaitu</w:t>
+      </w:r>
+      <w:proofErr w:type="spellEnd"/>
+      <w:r>
+        <w:rPr>
+          <w:rFonts w:ascii="Times New Roman" w:hAnsi="Times New Roman" w:cs="Times New Roman"/>
+          <w:sz w:val="24"/>
+          <w:szCs w:val="24"/>
+        </w:rPr>
+        <w:t xml:space="preserve"> system yang </w:t>
+      </w:r>
+      <w:proofErr w:type="spellStart"/>
+      <w:r>
+        <w:rPr>
+          <w:rFonts w:ascii="Times New Roman" w:hAnsi="Times New Roman" w:cs="Times New Roman"/>
+          <w:sz w:val="24"/>
+          <w:szCs w:val="24"/>
+        </w:rPr>
+        <w:t>mengelola</w:t>
+      </w:r>
+      <w:proofErr w:type="spellEnd"/>
+      <w:r>
+        <w:rPr>
+          <w:rFonts w:ascii="Times New Roman" w:hAnsi="Times New Roman" w:cs="Times New Roman"/>
+          <w:sz w:val="24"/>
+          <w:szCs w:val="24"/>
+        </w:rPr>
+        <w:t xml:space="preserve"> </w:t>
+      </w:r>
+      <w:proofErr w:type="spellStart"/>
+      <w:r>
+        <w:rPr>
+          <w:rFonts w:ascii="Times New Roman" w:hAnsi="Times New Roman" w:cs="Times New Roman"/>
+          <w:sz w:val="24"/>
+          <w:szCs w:val="24"/>
+        </w:rPr>
+        <w:t>produk</w:t>
+      </w:r>
+      <w:proofErr w:type="spellEnd"/>
+      <w:r>
+        <w:rPr>
+          <w:rFonts w:ascii="Times New Roman" w:hAnsi="Times New Roman" w:cs="Times New Roman"/>
+          <w:sz w:val="24"/>
+          <w:szCs w:val="24"/>
+        </w:rPr>
+        <w:t xml:space="preserve">, </w:t>
+      </w:r>
+      <w:proofErr w:type="spellStart"/>
+      <w:r>
+        <w:rPr>
+          <w:rFonts w:ascii="Times New Roman" w:hAnsi="Times New Roman" w:cs="Times New Roman"/>
+          <w:sz w:val="24"/>
+          <w:szCs w:val="24"/>
+        </w:rPr>
+        <w:t>mengelola</w:t>
+      </w:r>
+      <w:proofErr w:type="spellEnd"/>
+      <w:r>
+        <w:rPr>
+          <w:rFonts w:ascii="Times New Roman" w:hAnsi="Times New Roman" w:cs="Times New Roman"/>
+          <w:sz w:val="24"/>
+          <w:szCs w:val="24"/>
+        </w:rPr>
+        <w:t xml:space="preserve"> </w:t>
+      </w:r>
+      <w:proofErr w:type="spellStart"/>
+      <w:r>
+        <w:rPr>
+          <w:rFonts w:ascii="Times New Roman" w:hAnsi="Times New Roman" w:cs="Times New Roman"/>
+          <w:sz w:val="24"/>
+          <w:szCs w:val="24"/>
+        </w:rPr>
+        <w:t>pe</w:t>
+      </w:r>
+      <w:r>
+        <w:rPr>
+          <w:rFonts w:ascii="Times New Roman" w:hAnsi="Times New Roman" w:cs="Times New Roman"/>
+          <w:sz w:val="24"/>
+          <w:szCs w:val="24"/>
+        </w:rPr>
+        <w:t>sanan</w:t>
+      </w:r>
+      <w:proofErr w:type="spellEnd"/>
+      <w:r>
+        <w:rPr>
+          <w:rFonts w:ascii="Times New Roman" w:hAnsi="Times New Roman" w:cs="Times New Roman"/>
+          <w:sz w:val="24"/>
+          <w:szCs w:val="24"/>
+        </w:rPr>
+        <w:t xml:space="preserve">, </w:t>
+      </w:r>
+      <w:proofErr w:type="spellStart"/>
+      <w:r>
+        <w:rPr>
+          <w:rFonts w:ascii="Times New Roman" w:hAnsi="Times New Roman" w:cs="Times New Roman"/>
+          <w:sz w:val="24"/>
+          <w:szCs w:val="24"/>
+        </w:rPr>
+        <w:t>dan</w:t>
+      </w:r>
+      <w:proofErr w:type="spellEnd"/>
+      <w:r>
+        <w:rPr>
+          <w:rFonts w:ascii="Times New Roman" w:hAnsi="Times New Roman" w:cs="Times New Roman"/>
+          <w:sz w:val="24"/>
+          <w:szCs w:val="24"/>
+        </w:rPr>
+        <w:t xml:space="preserve"> </w:t>
+      </w:r>
+      <w:proofErr w:type="spellStart"/>
+      <w:r>
+        <w:rPr>
+          <w:rFonts w:ascii="Times New Roman" w:hAnsi="Times New Roman" w:cs="Times New Roman"/>
+          <w:sz w:val="24"/>
+          <w:szCs w:val="24"/>
+        </w:rPr>
+        <w:t>mengelola</w:t>
+      </w:r>
+      <w:proofErr w:type="spellEnd"/>
+      <w:r>
+        <w:rPr>
+          <w:rFonts w:ascii="Times New Roman" w:hAnsi="Times New Roman" w:cs="Times New Roman"/>
+          <w:sz w:val="24"/>
+          <w:szCs w:val="24"/>
+        </w:rPr>
+        <w:t xml:space="preserve"> </w:t>
+      </w:r>
+      <w:proofErr w:type="spellStart"/>
+      <w:r>
+        <w:rPr>
+          <w:rFonts w:ascii="Times New Roman" w:hAnsi="Times New Roman" w:cs="Times New Roman"/>
+          <w:sz w:val="24"/>
+          <w:szCs w:val="24"/>
+        </w:rPr>
+        <w:t>pembayaran</w:t>
+      </w:r>
+      <w:proofErr w:type="spellEnd"/>
+      <w:r>
+        <w:rPr>
+          <w:rFonts w:ascii="Times New Roman" w:hAnsi="Times New Roman" w:cs="Times New Roman"/>
+          <w:sz w:val="24"/>
+          <w:szCs w:val="24"/>
+        </w:rPr>
+        <w:t xml:space="preserve"> yang data-</w:t>
+      </w:r>
+      <w:proofErr w:type="spellStart"/>
+      <w:r>
+        <w:rPr>
+          <w:rFonts w:ascii="Times New Roman" w:hAnsi="Times New Roman" w:cs="Times New Roman"/>
+          <w:sz w:val="24"/>
+          <w:szCs w:val="24"/>
+        </w:rPr>
+        <w:t>datanya</w:t>
+      </w:r>
+      <w:proofErr w:type="spellEnd"/>
+      <w:r>
+        <w:rPr>
+          <w:rFonts w:ascii="Times New Roman" w:hAnsi="Times New Roman" w:cs="Times New Roman"/>
+          <w:sz w:val="24"/>
+          <w:szCs w:val="24"/>
+        </w:rPr>
+        <w:t xml:space="preserve"> </w:t>
+      </w:r>
+      <w:proofErr w:type="spellStart"/>
+      <w:r>
+        <w:rPr>
+          <w:rFonts w:ascii="Times New Roman" w:hAnsi="Times New Roman" w:cs="Times New Roman"/>
+          <w:sz w:val="24"/>
+          <w:szCs w:val="24"/>
+        </w:rPr>
+        <w:t>diinputkan</w:t>
+      </w:r>
+      <w:proofErr w:type="spellEnd"/>
+      <w:r>
+        <w:rPr>
+          <w:rFonts w:ascii="Times New Roman" w:hAnsi="Times New Roman" w:cs="Times New Roman"/>
+          <w:sz w:val="24"/>
+          <w:szCs w:val="24"/>
+        </w:rPr>
+        <w:t xml:space="preserve"> </w:t>
+      </w:r>
+      <w:proofErr w:type="spellStart"/>
+      <w:r>
+        <w:rPr>
+          <w:rFonts w:ascii="Times New Roman" w:hAnsi="Times New Roman" w:cs="Times New Roman"/>
+          <w:sz w:val="24"/>
+          <w:szCs w:val="24"/>
+        </w:rPr>
+        <w:t>oleh</w:t>
+      </w:r>
+      <w:proofErr w:type="spellEnd"/>
+      <w:r>
+        <w:rPr>
+          <w:rFonts w:ascii="Times New Roman" w:hAnsi="Times New Roman" w:cs="Times New Roman"/>
+          <w:sz w:val="24"/>
+          <w:szCs w:val="24"/>
+        </w:rPr>
+        <w:t xml:space="preserve"> admin. </w:t>
+      </w:r>
+      <w:proofErr w:type="spellStart"/>
+      <w:r>
+        <w:rPr>
+          <w:rFonts w:ascii="Times New Roman" w:hAnsi="Times New Roman" w:cs="Times New Roman"/>
+          <w:sz w:val="24"/>
+          <w:szCs w:val="24"/>
+        </w:rPr>
+        <w:t>Kemudian</w:t>
+      </w:r>
+      <w:proofErr w:type="spellEnd"/>
+      <w:r>
+        <w:rPr>
+          <w:rFonts w:ascii="Times New Roman" w:hAnsi="Times New Roman" w:cs="Times New Roman"/>
+          <w:sz w:val="24"/>
+          <w:szCs w:val="24"/>
+        </w:rPr>
+        <w:t xml:space="preserve"> system </w:t>
+      </w:r>
+      <w:proofErr w:type="spellStart"/>
+      <w:proofErr w:type="gramStart"/>
+      <w:r>
+        <w:rPr>
+          <w:rFonts w:ascii="Times New Roman" w:hAnsi="Times New Roman" w:cs="Times New Roman"/>
+          <w:sz w:val="24"/>
+          <w:szCs w:val="24"/>
+        </w:rPr>
+        <w:t>akan</w:t>
+      </w:r>
+      <w:proofErr w:type="spellEnd"/>
+      <w:proofErr w:type="gramEnd"/>
+      <w:r>
+        <w:rPr>
+          <w:rFonts w:ascii="Times New Roman" w:hAnsi="Times New Roman" w:cs="Times New Roman"/>
+          <w:sz w:val="24"/>
+          <w:szCs w:val="24"/>
+        </w:rPr>
+        <w:t xml:space="preserve"> </w:t>
+      </w:r>
+      <w:proofErr w:type="spellStart"/>
+      <w:r>
+        <w:rPr>
+          <w:rFonts w:ascii="Times New Roman" w:hAnsi="Times New Roman" w:cs="Times New Roman"/>
+          <w:sz w:val="24"/>
+          <w:szCs w:val="24"/>
+        </w:rPr>
+        <w:t>memberikan</w:t>
+      </w:r>
+      <w:proofErr w:type="spellEnd"/>
+      <w:r>
+        <w:rPr>
+          <w:rFonts w:ascii="Times New Roman" w:hAnsi="Times New Roman" w:cs="Times New Roman"/>
+          <w:sz w:val="24"/>
+          <w:szCs w:val="24"/>
+        </w:rPr>
+        <w:t xml:space="preserve"> detail </w:t>
+      </w:r>
+      <w:proofErr w:type="spellStart"/>
+      <w:r>
+        <w:rPr>
+          <w:rFonts w:ascii="Times New Roman" w:hAnsi="Times New Roman" w:cs="Times New Roman"/>
+          <w:sz w:val="24"/>
+          <w:szCs w:val="24"/>
+        </w:rPr>
+        <w:t>produk</w:t>
+      </w:r>
+      <w:proofErr w:type="spellEnd"/>
+      <w:r>
+        <w:rPr>
+          <w:rFonts w:ascii="Times New Roman" w:hAnsi="Times New Roman" w:cs="Times New Roman"/>
+          <w:sz w:val="24"/>
+          <w:szCs w:val="24"/>
+        </w:rPr>
+        <w:t xml:space="preserve"> </w:t>
+      </w:r>
+      <w:proofErr w:type="spellStart"/>
+      <w:r>
+        <w:rPr>
+          <w:rFonts w:ascii="Times New Roman" w:hAnsi="Times New Roman" w:cs="Times New Roman"/>
+          <w:sz w:val="24"/>
+          <w:szCs w:val="24"/>
+        </w:rPr>
+        <w:t>kepada</w:t>
+      </w:r>
+      <w:proofErr w:type="spellEnd"/>
+      <w:r>
+        <w:rPr>
+          <w:rFonts w:ascii="Times New Roman" w:hAnsi="Times New Roman" w:cs="Times New Roman"/>
+          <w:sz w:val="24"/>
+          <w:szCs w:val="24"/>
+        </w:rPr>
+        <w:t xml:space="preserve"> customer, </w:t>
+      </w:r>
+      <w:proofErr w:type="spellStart"/>
+      <w:r>
+        <w:rPr>
+          <w:rFonts w:ascii="Times New Roman" w:hAnsi="Times New Roman" w:cs="Times New Roman"/>
+          <w:sz w:val="24"/>
+          <w:szCs w:val="24"/>
+        </w:rPr>
+        <w:t>dan</w:t>
+      </w:r>
+      <w:proofErr w:type="spellEnd"/>
+      <w:r>
+        <w:rPr>
+          <w:rFonts w:ascii="Times New Roman" w:hAnsi="Times New Roman" w:cs="Times New Roman"/>
+          <w:sz w:val="24"/>
+          <w:szCs w:val="24"/>
+        </w:rPr>
         <w:t xml:space="preserve"> customer </w:t>
       </w:r>
       <w:proofErr w:type="spellStart"/>
@@ -1151,6 +1593,96 @@
           <w:sz w:val="24"/>
           <w:szCs w:val="24"/>
         </w:rPr>
+        <w:t>akan</w:t>
+      </w:r>
+      <w:proofErr w:type="spellEnd"/>
+      <w:r>
+        <w:rPr>
+          <w:rFonts w:ascii="Times New Roman" w:hAnsi="Times New Roman" w:cs="Times New Roman"/>
+          <w:sz w:val="24"/>
+          <w:szCs w:val="24"/>
+        </w:rPr>
+        <w:t xml:space="preserve"> </w:t>
+      </w:r>
+      <w:proofErr w:type="spellStart"/>
+      <w:r>
+        <w:rPr>
+          <w:rFonts w:ascii="Times New Roman" w:hAnsi="Times New Roman" w:cs="Times New Roman"/>
+          <w:sz w:val="24"/>
+          <w:szCs w:val="24"/>
+        </w:rPr>
+        <w:t>melakukan</w:t>
+      </w:r>
+      <w:proofErr w:type="spellEnd"/>
+      <w:r>
+        <w:rPr>
+          <w:rFonts w:ascii="Times New Roman" w:hAnsi="Times New Roman" w:cs="Times New Roman"/>
+          <w:sz w:val="24"/>
+          <w:szCs w:val="24"/>
+        </w:rPr>
+        <w:t xml:space="preserve"> </w:t>
+      </w:r>
+      <w:proofErr w:type="spellStart"/>
+      <w:r>
+        <w:rPr>
+          <w:rFonts w:ascii="Times New Roman" w:hAnsi="Times New Roman" w:cs="Times New Roman"/>
+          <w:sz w:val="24"/>
+          <w:szCs w:val="24"/>
+        </w:rPr>
+        <w:t>pengisian</w:t>
+      </w:r>
+      <w:proofErr w:type="spellEnd"/>
+      <w:r>
+        <w:rPr>
+          <w:rFonts w:ascii="Times New Roman" w:hAnsi="Times New Roman" w:cs="Times New Roman"/>
+          <w:sz w:val="24"/>
+          <w:szCs w:val="24"/>
+        </w:rPr>
+        <w:t xml:space="preserve"> data </w:t>
+      </w:r>
+      <w:proofErr w:type="spellStart"/>
+      <w:r>
+        <w:rPr>
+          <w:rFonts w:ascii="Times New Roman" w:hAnsi="Times New Roman" w:cs="Times New Roman"/>
+          <w:sz w:val="24"/>
+          <w:szCs w:val="24"/>
+        </w:rPr>
+        <w:t>pembelian</w:t>
+      </w:r>
+      <w:proofErr w:type="spellEnd"/>
+      <w:r>
+        <w:rPr>
+          <w:rFonts w:ascii="Times New Roman" w:hAnsi="Times New Roman" w:cs="Times New Roman"/>
+          <w:sz w:val="24"/>
+          <w:szCs w:val="24"/>
+        </w:rPr>
+        <w:t xml:space="preserve"> </w:t>
+      </w:r>
+      <w:proofErr w:type="spellStart"/>
+      <w:r>
+        <w:rPr>
+          <w:rFonts w:ascii="Times New Roman" w:hAnsi="Times New Roman" w:cs="Times New Roman"/>
+          <w:sz w:val="24"/>
+          <w:szCs w:val="24"/>
+        </w:rPr>
+        <w:t>produk</w:t>
+      </w:r>
+      <w:proofErr w:type="spellEnd"/>
+      <w:r>
+        <w:rPr>
+          <w:rFonts w:ascii="Times New Roman" w:hAnsi="Times New Roman" w:cs="Times New Roman"/>
+          <w:sz w:val="24"/>
+          <w:szCs w:val="24"/>
+        </w:rPr>
+        <w:t xml:space="preserve"> </w:t>
+      </w:r>
+      <w:proofErr w:type="spellStart"/>
+      <w:r>
+        <w:rPr>
+          <w:rFonts w:ascii="Times New Roman" w:hAnsi="Times New Roman" w:cs="Times New Roman"/>
+          <w:sz w:val="24"/>
+          <w:szCs w:val="24"/>
+        </w:rPr>
         <w:t>dan</w:t>
       </w:r>
       <w:proofErr w:type="spellEnd"/>
@@ -1160,187 +1692,169 @@
           <w:sz w:val="24"/>
           <w:szCs w:val="24"/>
         </w:rPr>
-        <w:t xml:space="preserve"> admin. </w:t>
-      </w:r>
-      <w:proofErr w:type="spellStart"/>
-      <w:r>
-        <w:rPr>
-          <w:rFonts w:ascii="Times New Roman" w:hAnsi="Times New Roman" w:cs="Times New Roman"/>
-          <w:sz w:val="24"/>
-          <w:szCs w:val="24"/>
-        </w:rPr>
-        <w:t>Penjelasan</w:t>
-      </w:r>
-      <w:proofErr w:type="spellEnd"/>
-      <w:r>
-        <w:rPr>
-          <w:rFonts w:ascii="Times New Roman" w:hAnsi="Times New Roman" w:cs="Times New Roman"/>
-          <w:sz w:val="24"/>
-          <w:szCs w:val="24"/>
-        </w:rPr>
-        <w:t xml:space="preserve"> </w:t>
-      </w:r>
-      <w:proofErr w:type="spellStart"/>
-      <w:r>
-        <w:rPr>
-          <w:rFonts w:ascii="Times New Roman" w:hAnsi="Times New Roman" w:cs="Times New Roman"/>
-          <w:sz w:val="24"/>
-          <w:szCs w:val="24"/>
-        </w:rPr>
-        <w:t>secara</w:t>
-      </w:r>
-      <w:proofErr w:type="spellEnd"/>
-      <w:r>
-        <w:rPr>
-          <w:rFonts w:ascii="Times New Roman" w:hAnsi="Times New Roman" w:cs="Times New Roman"/>
-          <w:sz w:val="24"/>
-          <w:szCs w:val="24"/>
-        </w:rPr>
-        <w:t xml:space="preserve"> </w:t>
-      </w:r>
-      <w:proofErr w:type="spellStart"/>
-      <w:r>
-        <w:rPr>
-          <w:rFonts w:ascii="Times New Roman" w:hAnsi="Times New Roman" w:cs="Times New Roman"/>
-          <w:sz w:val="24"/>
-          <w:szCs w:val="24"/>
-        </w:rPr>
-        <w:t>singkat</w:t>
-      </w:r>
-      <w:proofErr w:type="spellEnd"/>
-      <w:r>
-        <w:rPr>
-          <w:rFonts w:ascii="Times New Roman" w:hAnsi="Times New Roman" w:cs="Times New Roman"/>
-          <w:sz w:val="24"/>
-          <w:szCs w:val="24"/>
-        </w:rPr>
-        <w:t xml:space="preserve"> </w:t>
-      </w:r>
-      <w:proofErr w:type="spellStart"/>
-      <w:r>
-        <w:rPr>
-          <w:rFonts w:ascii="Times New Roman" w:hAnsi="Times New Roman" w:cs="Times New Roman"/>
-          <w:sz w:val="24"/>
-          <w:szCs w:val="24"/>
-        </w:rPr>
-        <w:t>dari</w:t>
-      </w:r>
-      <w:proofErr w:type="spellEnd"/>
-      <w:r>
-        <w:rPr>
-          <w:rFonts w:ascii="Times New Roman" w:hAnsi="Times New Roman" w:cs="Times New Roman"/>
-          <w:sz w:val="24"/>
-          <w:szCs w:val="24"/>
-        </w:rPr>
-        <w:t xml:space="preserve"> diagram </w:t>
-      </w:r>
-      <w:proofErr w:type="spellStart"/>
-      <w:r>
-        <w:rPr>
-          <w:rFonts w:ascii="Times New Roman" w:hAnsi="Times New Roman" w:cs="Times New Roman"/>
-          <w:sz w:val="24"/>
-          <w:szCs w:val="24"/>
-        </w:rPr>
-        <w:t>diatas</w:t>
-      </w:r>
-      <w:proofErr w:type="spellEnd"/>
-      <w:r>
-        <w:rPr>
-          <w:rFonts w:ascii="Times New Roman" w:hAnsi="Times New Roman" w:cs="Times New Roman"/>
-          <w:sz w:val="24"/>
-          <w:szCs w:val="24"/>
-        </w:rPr>
-        <w:t xml:space="preserve"> </w:t>
-      </w:r>
-      <w:proofErr w:type="spellStart"/>
-      <w:r>
-        <w:rPr>
-          <w:rFonts w:ascii="Times New Roman" w:hAnsi="Times New Roman" w:cs="Times New Roman"/>
-          <w:sz w:val="24"/>
-          <w:szCs w:val="24"/>
-        </w:rPr>
-        <w:t>yaitu</w:t>
-      </w:r>
-      <w:proofErr w:type="spellEnd"/>
-      <w:r>
-        <w:rPr>
-          <w:rFonts w:ascii="Times New Roman" w:hAnsi="Times New Roman" w:cs="Times New Roman"/>
-          <w:sz w:val="24"/>
-          <w:szCs w:val="24"/>
-        </w:rPr>
-        <w:t xml:space="preserve"> system yang </w:t>
-      </w:r>
-      <w:proofErr w:type="spellStart"/>
-      <w:r>
-        <w:rPr>
-          <w:rFonts w:ascii="Times New Roman" w:hAnsi="Times New Roman" w:cs="Times New Roman"/>
-          <w:sz w:val="24"/>
-          <w:szCs w:val="24"/>
-        </w:rPr>
-        <w:t>mengelola</w:t>
-      </w:r>
-      <w:proofErr w:type="spellEnd"/>
-      <w:r>
-        <w:rPr>
-          <w:rFonts w:ascii="Times New Roman" w:hAnsi="Times New Roman" w:cs="Times New Roman"/>
-          <w:sz w:val="24"/>
-          <w:szCs w:val="24"/>
-        </w:rPr>
-        <w:t xml:space="preserve"> </w:t>
-      </w:r>
-      <w:proofErr w:type="spellStart"/>
-      <w:r>
-        <w:rPr>
-          <w:rFonts w:ascii="Times New Roman" w:hAnsi="Times New Roman" w:cs="Times New Roman"/>
-          <w:sz w:val="24"/>
-          <w:szCs w:val="24"/>
-        </w:rPr>
-        <w:t>produk</w:t>
-      </w:r>
-      <w:proofErr w:type="spellEnd"/>
-      <w:r>
-        <w:rPr>
-          <w:rFonts w:ascii="Times New Roman" w:hAnsi="Times New Roman" w:cs="Times New Roman"/>
-          <w:sz w:val="24"/>
-          <w:szCs w:val="24"/>
-        </w:rPr>
-        <w:t xml:space="preserve">, </w:t>
-      </w:r>
-      <w:proofErr w:type="spellStart"/>
-      <w:r>
-        <w:rPr>
-          <w:rFonts w:ascii="Times New Roman" w:hAnsi="Times New Roman" w:cs="Times New Roman"/>
-          <w:sz w:val="24"/>
-          <w:szCs w:val="24"/>
-        </w:rPr>
-        <w:t>mengelola</w:t>
-      </w:r>
-      <w:proofErr w:type="spellEnd"/>
-      <w:r>
-        <w:rPr>
-          <w:rFonts w:ascii="Times New Roman" w:hAnsi="Times New Roman" w:cs="Times New Roman"/>
-          <w:sz w:val="24"/>
-          <w:szCs w:val="24"/>
-        </w:rPr>
-        <w:t xml:space="preserve"> </w:t>
-      </w:r>
-      <w:proofErr w:type="spellStart"/>
-      <w:r>
-        <w:rPr>
-          <w:rFonts w:ascii="Times New Roman" w:hAnsi="Times New Roman" w:cs="Times New Roman"/>
-          <w:sz w:val="24"/>
-          <w:szCs w:val="24"/>
-        </w:rPr>
-        <w:t>pemesanan</w:t>
-      </w:r>
-      <w:proofErr w:type="spellEnd"/>
-      <w:r>
-        <w:rPr>
-          <w:rFonts w:ascii="Times New Roman" w:hAnsi="Times New Roman" w:cs="Times New Roman"/>
-          <w:sz w:val="24"/>
-          <w:szCs w:val="24"/>
-        </w:rPr>
-        <w:t xml:space="preserve">, </w:t>
+        <w:t xml:space="preserve"> </w:t>
+      </w:r>
+      <w:proofErr w:type="spellStart"/>
+      <w:r>
+        <w:rPr>
+          <w:rFonts w:ascii="Times New Roman" w:hAnsi="Times New Roman" w:cs="Times New Roman"/>
+          <w:sz w:val="24"/>
+          <w:szCs w:val="24"/>
+        </w:rPr>
+        <w:t>akan</w:t>
+      </w:r>
+      <w:proofErr w:type="spellEnd"/>
+      <w:r>
+        <w:rPr>
+          <w:rFonts w:ascii="Times New Roman" w:hAnsi="Times New Roman" w:cs="Times New Roman"/>
+          <w:sz w:val="24"/>
+          <w:szCs w:val="24"/>
+        </w:rPr>
+        <w:t xml:space="preserve"> </w:t>
+      </w:r>
+      <w:proofErr w:type="spellStart"/>
+      <w:r>
+        <w:rPr>
+          <w:rFonts w:ascii="Times New Roman" w:hAnsi="Times New Roman" w:cs="Times New Roman"/>
+          <w:sz w:val="24"/>
+          <w:szCs w:val="24"/>
+        </w:rPr>
+        <w:t>melakukan</w:t>
+      </w:r>
+      <w:proofErr w:type="spellEnd"/>
+      <w:r>
+        <w:rPr>
+          <w:rFonts w:ascii="Times New Roman" w:hAnsi="Times New Roman" w:cs="Times New Roman"/>
+          <w:sz w:val="24"/>
+          <w:szCs w:val="24"/>
+        </w:rPr>
+        <w:t xml:space="preserve"> </w:t>
+      </w:r>
+      <w:proofErr w:type="spellStart"/>
+      <w:r>
+        <w:rPr>
+          <w:rFonts w:ascii="Times New Roman" w:hAnsi="Times New Roman" w:cs="Times New Roman"/>
+          <w:sz w:val="24"/>
+          <w:szCs w:val="24"/>
+        </w:rPr>
+        <w:t>pembayaran</w:t>
+      </w:r>
+      <w:proofErr w:type="spellEnd"/>
+      <w:r>
+        <w:rPr>
+          <w:rFonts w:ascii="Times New Roman" w:hAnsi="Times New Roman" w:cs="Times New Roman"/>
+          <w:sz w:val="24"/>
+          <w:szCs w:val="24"/>
+        </w:rPr>
+        <w:t xml:space="preserve">. </w:t>
+      </w:r>
+      <w:proofErr w:type="spellStart"/>
+      <w:r>
+        <w:rPr>
+          <w:rFonts w:ascii="Times New Roman" w:hAnsi="Times New Roman" w:cs="Times New Roman"/>
+          <w:sz w:val="24"/>
+          <w:szCs w:val="24"/>
+        </w:rPr>
+        <w:t>Selanjutnya</w:t>
+      </w:r>
+      <w:proofErr w:type="spellEnd"/>
+      <w:r>
+        <w:rPr>
+          <w:rFonts w:ascii="Times New Roman" w:hAnsi="Times New Roman" w:cs="Times New Roman"/>
+          <w:sz w:val="24"/>
+          <w:szCs w:val="24"/>
+        </w:rPr>
+        <w:t xml:space="preserve"> system </w:t>
+      </w:r>
+      <w:proofErr w:type="spellStart"/>
+      <w:proofErr w:type="gramStart"/>
+      <w:r>
+        <w:rPr>
+          <w:rFonts w:ascii="Times New Roman" w:hAnsi="Times New Roman" w:cs="Times New Roman"/>
+          <w:sz w:val="24"/>
+          <w:szCs w:val="24"/>
+        </w:rPr>
+        <w:t>a</w:t>
+      </w:r>
+      <w:r>
+        <w:rPr>
+          <w:rFonts w:ascii="Times New Roman" w:hAnsi="Times New Roman" w:cs="Times New Roman"/>
+          <w:sz w:val="24"/>
+          <w:szCs w:val="24"/>
+        </w:rPr>
+        <w:t>kan</w:t>
+      </w:r>
+      <w:proofErr w:type="spellEnd"/>
+      <w:proofErr w:type="gramEnd"/>
+      <w:r>
+        <w:rPr>
+          <w:rFonts w:ascii="Times New Roman" w:hAnsi="Times New Roman" w:cs="Times New Roman"/>
+          <w:sz w:val="24"/>
+          <w:szCs w:val="24"/>
+        </w:rPr>
+        <w:t xml:space="preserve"> </w:t>
+      </w:r>
+      <w:proofErr w:type="spellStart"/>
+      <w:r>
+        <w:rPr>
+          <w:rFonts w:ascii="Times New Roman" w:hAnsi="Times New Roman" w:cs="Times New Roman"/>
+          <w:sz w:val="24"/>
+          <w:szCs w:val="24"/>
+        </w:rPr>
+        <w:t>memberikan</w:t>
+      </w:r>
+      <w:proofErr w:type="spellEnd"/>
+      <w:r>
+        <w:rPr>
+          <w:rFonts w:ascii="Times New Roman" w:hAnsi="Times New Roman" w:cs="Times New Roman"/>
+          <w:sz w:val="24"/>
+          <w:szCs w:val="24"/>
+        </w:rPr>
+        <w:t xml:space="preserve"> </w:t>
+      </w:r>
+      <w:proofErr w:type="spellStart"/>
+      <w:r>
+        <w:rPr>
+          <w:rFonts w:ascii="Times New Roman" w:hAnsi="Times New Roman" w:cs="Times New Roman"/>
+          <w:sz w:val="24"/>
+          <w:szCs w:val="24"/>
+        </w:rPr>
+        <w:t>laporan</w:t>
+      </w:r>
+      <w:proofErr w:type="spellEnd"/>
+      <w:r>
+        <w:rPr>
+          <w:rFonts w:ascii="Times New Roman" w:hAnsi="Times New Roman" w:cs="Times New Roman"/>
+          <w:sz w:val="24"/>
+          <w:szCs w:val="24"/>
+        </w:rPr>
+        <w:t xml:space="preserve"> data </w:t>
+      </w:r>
+      <w:proofErr w:type="spellStart"/>
+      <w:r>
+        <w:rPr>
+          <w:rFonts w:ascii="Times New Roman" w:hAnsi="Times New Roman" w:cs="Times New Roman"/>
+          <w:sz w:val="24"/>
+          <w:szCs w:val="24"/>
+        </w:rPr>
+        <w:t>pe</w:t>
+      </w:r>
+      <w:r>
+        <w:rPr>
+          <w:rFonts w:ascii="Times New Roman" w:hAnsi="Times New Roman" w:cs="Times New Roman"/>
+          <w:sz w:val="24"/>
+          <w:szCs w:val="24"/>
+        </w:rPr>
+        <w:t>sanan</w:t>
+      </w:r>
+      <w:proofErr w:type="spellEnd"/>
+      <w:r>
+        <w:rPr>
+          <w:rFonts w:ascii="Times New Roman" w:hAnsi="Times New Roman" w:cs="Times New Roman"/>
+          <w:sz w:val="24"/>
+          <w:szCs w:val="24"/>
+        </w:rPr>
+        <w:t xml:space="preserve"> </w:t>
       </w:r>
       <w:proofErr w:type="spellStart"/>
       <w:r>
@@ -1367,16 +1881,16 @@
           <w:sz w:val="24"/>
           <w:szCs w:val="24"/>
         </w:rPr>
-        <w:t>mengelola</w:t>
-      </w:r>
-      <w:proofErr w:type="spellEnd"/>
-      <w:r>
-        <w:rPr>
-          <w:rFonts w:ascii="Times New Roman" w:hAnsi="Times New Roman" w:cs="Times New Roman"/>
-          <w:sz w:val="24"/>
-          <w:szCs w:val="24"/>
-        </w:rPr>
-        <w:t xml:space="preserve"> </w:t>
+        <w:t>laporan</w:t>
+      </w:r>
+      <w:proofErr w:type="spellEnd"/>
+      <w:r>
+        <w:rPr>
+          <w:rFonts w:ascii="Times New Roman" w:hAnsi="Times New Roman" w:cs="Times New Roman"/>
+          <w:sz w:val="24"/>
+          <w:szCs w:val="24"/>
+        </w:rPr>
+        <w:t xml:space="preserve"> data </w:t>
       </w:r>
       <w:proofErr w:type="spellStart"/>
       <w:r>
@@ -1394,79 +1908,43 @@
           <w:sz w:val="24"/>
           <w:szCs w:val="24"/>
         </w:rPr>
-        <w:t xml:space="preserve"> yang data-</w:t>
-      </w:r>
-      <w:proofErr w:type="spellStart"/>
-      <w:r>
-        <w:rPr>
-          <w:rFonts w:ascii="Times New Roman" w:hAnsi="Times New Roman" w:cs="Times New Roman"/>
-          <w:sz w:val="24"/>
-          <w:szCs w:val="24"/>
-        </w:rPr>
-        <w:t>datanya</w:t>
-      </w:r>
-      <w:proofErr w:type="spellEnd"/>
-      <w:r>
-        <w:rPr>
-          <w:rFonts w:ascii="Times New Roman" w:hAnsi="Times New Roman" w:cs="Times New Roman"/>
-          <w:sz w:val="24"/>
-          <w:szCs w:val="24"/>
-        </w:rPr>
-        <w:t xml:space="preserve"> </w:t>
-      </w:r>
-      <w:proofErr w:type="spellStart"/>
-      <w:r>
-        <w:rPr>
-          <w:rFonts w:ascii="Times New Roman" w:hAnsi="Times New Roman" w:cs="Times New Roman"/>
-          <w:sz w:val="24"/>
-          <w:szCs w:val="24"/>
-        </w:rPr>
-        <w:t>diinputkan</w:t>
-      </w:r>
-      <w:proofErr w:type="spellEnd"/>
-      <w:r>
-        <w:rPr>
-          <w:rFonts w:ascii="Times New Roman" w:hAnsi="Times New Roman" w:cs="Times New Roman"/>
-          <w:sz w:val="24"/>
-          <w:szCs w:val="24"/>
-        </w:rPr>
-        <w:t xml:space="preserve"> </w:t>
-      </w:r>
-      <w:proofErr w:type="spellStart"/>
-      <w:r>
-        <w:rPr>
-          <w:rFonts w:ascii="Times New Roman" w:hAnsi="Times New Roman" w:cs="Times New Roman"/>
-          <w:sz w:val="24"/>
-          <w:szCs w:val="24"/>
-        </w:rPr>
-        <w:t>oleh</w:t>
-      </w:r>
-      <w:proofErr w:type="spellEnd"/>
-      <w:r>
-        <w:rPr>
-          <w:rFonts w:ascii="Times New Roman" w:hAnsi="Times New Roman" w:cs="Times New Roman"/>
-          <w:sz w:val="24"/>
-          <w:szCs w:val="24"/>
-        </w:rPr>
-        <w:t xml:space="preserve"> admin. </w:t>
-      </w:r>
-      <w:proofErr w:type="spellStart"/>
-      <w:r>
-        <w:rPr>
-          <w:rFonts w:ascii="Times New Roman" w:hAnsi="Times New Roman" w:cs="Times New Roman"/>
-          <w:sz w:val="24"/>
-          <w:szCs w:val="24"/>
-        </w:rPr>
-        <w:t>Kemudian</w:t>
-      </w:r>
-      <w:proofErr w:type="spellEnd"/>
-      <w:r>
-        <w:rPr>
-          <w:rFonts w:ascii="Times New Roman" w:hAnsi="Times New Roman" w:cs="Times New Roman"/>
-          <w:sz w:val="24"/>
-          <w:szCs w:val="24"/>
-        </w:rPr>
-        <w:t xml:space="preserve"> system </w:t>
+        <w:t xml:space="preserve"> </w:t>
+      </w:r>
+      <w:proofErr w:type="spellStart"/>
+      <w:r>
+        <w:rPr>
+          <w:rFonts w:ascii="Times New Roman" w:hAnsi="Times New Roman" w:cs="Times New Roman"/>
+          <w:sz w:val="24"/>
+          <w:szCs w:val="24"/>
+        </w:rPr>
+        <w:t>kepada</w:t>
+      </w:r>
+      <w:proofErr w:type="spellEnd"/>
+      <w:r>
+        <w:rPr>
+          <w:rFonts w:ascii="Times New Roman" w:hAnsi="Times New Roman" w:cs="Times New Roman"/>
+          <w:sz w:val="24"/>
+          <w:szCs w:val="24"/>
+        </w:rPr>
+        <w:t xml:space="preserve"> admin. System </w:t>
+      </w:r>
+      <w:proofErr w:type="spellStart"/>
+      <w:r>
+        <w:rPr>
+          <w:rFonts w:ascii="Times New Roman" w:hAnsi="Times New Roman" w:cs="Times New Roman"/>
+          <w:sz w:val="24"/>
+          <w:szCs w:val="24"/>
+        </w:rPr>
+        <w:t>juga</w:t>
+      </w:r>
+      <w:proofErr w:type="spellEnd"/>
+      <w:r>
+        <w:rPr>
+          <w:rFonts w:ascii="Times New Roman" w:hAnsi="Times New Roman" w:cs="Times New Roman"/>
+          <w:sz w:val="24"/>
+          <w:szCs w:val="24"/>
+        </w:rPr>
+        <w:t xml:space="preserve"> </w:t>
       </w:r>
       <w:proofErr w:type="spellStart"/>
       <w:proofErr w:type="gramStart"/>
@@ -1504,16 +1982,16 @@
           <w:sz w:val="24"/>
           <w:szCs w:val="24"/>
         </w:rPr>
-        <w:t xml:space="preserve"> detail </w:t>
-      </w:r>
-      <w:proofErr w:type="spellStart"/>
-      <w:r>
-        <w:rPr>
-          <w:rFonts w:ascii="Times New Roman" w:hAnsi="Times New Roman" w:cs="Times New Roman"/>
-          <w:sz w:val="24"/>
-          <w:szCs w:val="24"/>
-        </w:rPr>
-        <w:t>produk</w:t>
+        <w:t xml:space="preserve"> </w:t>
+      </w:r>
+      <w:proofErr w:type="spellStart"/>
+      <w:r>
+        <w:rPr>
+          <w:rFonts w:ascii="Times New Roman" w:hAnsi="Times New Roman" w:cs="Times New Roman"/>
+          <w:sz w:val="24"/>
+          <w:szCs w:val="24"/>
+        </w:rPr>
+        <w:t>informasi</w:t>
       </w:r>
       <w:proofErr w:type="spellEnd"/>
       <w:r>
@@ -1540,24 +2018,6 @@
           <w:sz w:val="24"/>
           <w:szCs w:val="24"/>
         </w:rPr>
-        <w:t xml:space="preserve"> customer, </w:t>
-      </w:r>
-      <w:proofErr w:type="spellStart"/>
-      <w:r>
-        <w:rPr>
-          <w:rFonts w:ascii="Times New Roman" w:hAnsi="Times New Roman" w:cs="Times New Roman"/>
-          <w:sz w:val="24"/>
-          <w:szCs w:val="24"/>
-        </w:rPr>
-        <w:t>dan</w:t>
-      </w:r>
-      <w:proofErr w:type="spellEnd"/>
-      <w:r>
-        <w:rPr>
-          <w:rFonts w:ascii="Times New Roman" w:hAnsi="Times New Roman" w:cs="Times New Roman"/>
-          <w:sz w:val="24"/>
-          <w:szCs w:val="24"/>
-        </w:rPr>
         <w:t xml:space="preserve"> customer </w:t>
       </w:r>
       <w:proofErr w:type="spellStart"/>
@@ -1567,424 +2027,6 @@
           <w:sz w:val="24"/>
           <w:szCs w:val="24"/>
         </w:rPr>
-        <w:t>akan</w:t>
-      </w:r>
-      <w:proofErr w:type="spellEnd"/>
-      <w:r>
-        <w:rPr>
-          <w:rFonts w:ascii="Times New Roman" w:hAnsi="Times New Roman" w:cs="Times New Roman"/>
-          <w:sz w:val="24"/>
-          <w:szCs w:val="24"/>
-        </w:rPr>
-        <w:t xml:space="preserve"> </w:t>
-      </w:r>
-      <w:proofErr w:type="spellStart"/>
-      <w:r>
-        <w:rPr>
-          <w:rFonts w:ascii="Times New Roman" w:hAnsi="Times New Roman" w:cs="Times New Roman"/>
-          <w:sz w:val="24"/>
-          <w:szCs w:val="24"/>
-        </w:rPr>
-        <w:t>melakukan</w:t>
-      </w:r>
-      <w:proofErr w:type="spellEnd"/>
-      <w:r>
-        <w:rPr>
-          <w:rFonts w:ascii="Times New Roman" w:hAnsi="Times New Roman" w:cs="Times New Roman"/>
-          <w:sz w:val="24"/>
-          <w:szCs w:val="24"/>
-        </w:rPr>
-        <w:t xml:space="preserve"> </w:t>
-      </w:r>
-      <w:proofErr w:type="spellStart"/>
-      <w:r>
-        <w:rPr>
-          <w:rFonts w:ascii="Times New Roman" w:hAnsi="Times New Roman" w:cs="Times New Roman"/>
-          <w:sz w:val="24"/>
-          <w:szCs w:val="24"/>
-        </w:rPr>
-        <w:t>pengisian</w:t>
-      </w:r>
-      <w:proofErr w:type="spellEnd"/>
-      <w:r>
-        <w:rPr>
-          <w:rFonts w:ascii="Times New Roman" w:hAnsi="Times New Roman" w:cs="Times New Roman"/>
-          <w:sz w:val="24"/>
-          <w:szCs w:val="24"/>
-        </w:rPr>
-        <w:t xml:space="preserve"> data </w:t>
-      </w:r>
-      <w:proofErr w:type="spellStart"/>
-      <w:r>
-        <w:rPr>
-          <w:rFonts w:ascii="Times New Roman" w:hAnsi="Times New Roman" w:cs="Times New Roman"/>
-          <w:sz w:val="24"/>
-          <w:szCs w:val="24"/>
-        </w:rPr>
-        <w:t>pembelian</w:t>
-      </w:r>
-      <w:proofErr w:type="spellEnd"/>
-      <w:r>
-        <w:rPr>
-          <w:rFonts w:ascii="Times New Roman" w:hAnsi="Times New Roman" w:cs="Times New Roman"/>
-          <w:sz w:val="24"/>
-          <w:szCs w:val="24"/>
-        </w:rPr>
-        <w:t xml:space="preserve"> </w:t>
-      </w:r>
-      <w:proofErr w:type="spellStart"/>
-      <w:r>
-        <w:rPr>
-          <w:rFonts w:ascii="Times New Roman" w:hAnsi="Times New Roman" w:cs="Times New Roman"/>
-          <w:sz w:val="24"/>
-          <w:szCs w:val="24"/>
-        </w:rPr>
-        <w:t>produk</w:t>
-      </w:r>
-      <w:proofErr w:type="spellEnd"/>
-      <w:r>
-        <w:rPr>
-          <w:rFonts w:ascii="Times New Roman" w:hAnsi="Times New Roman" w:cs="Times New Roman"/>
-          <w:sz w:val="24"/>
-          <w:szCs w:val="24"/>
-        </w:rPr>
-        <w:t xml:space="preserve"> </w:t>
-      </w:r>
-      <w:proofErr w:type="spellStart"/>
-      <w:r>
-        <w:rPr>
-          <w:rFonts w:ascii="Times New Roman" w:hAnsi="Times New Roman" w:cs="Times New Roman"/>
-          <w:sz w:val="24"/>
-          <w:szCs w:val="24"/>
-        </w:rPr>
-        <w:t>dan</w:t>
-      </w:r>
-      <w:proofErr w:type="spellEnd"/>
-      <w:r>
-        <w:rPr>
-          <w:rFonts w:ascii="Times New Roman" w:hAnsi="Times New Roman" w:cs="Times New Roman"/>
-          <w:sz w:val="24"/>
-          <w:szCs w:val="24"/>
-        </w:rPr>
-        <w:t xml:space="preserve"> </w:t>
-      </w:r>
-      <w:proofErr w:type="spellStart"/>
-      <w:r>
-        <w:rPr>
-          <w:rFonts w:ascii="Times New Roman" w:hAnsi="Times New Roman" w:cs="Times New Roman"/>
-          <w:sz w:val="24"/>
-          <w:szCs w:val="24"/>
-        </w:rPr>
-        <w:t>akan</w:t>
-      </w:r>
-      <w:proofErr w:type="spellEnd"/>
-      <w:r>
-        <w:rPr>
-          <w:rFonts w:ascii="Times New Roman" w:hAnsi="Times New Roman" w:cs="Times New Roman"/>
-          <w:sz w:val="24"/>
-          <w:szCs w:val="24"/>
-        </w:rPr>
-        <w:t xml:space="preserve"> </w:t>
-      </w:r>
-      <w:proofErr w:type="spellStart"/>
-      <w:r>
-        <w:rPr>
-          <w:rFonts w:ascii="Times New Roman" w:hAnsi="Times New Roman" w:cs="Times New Roman"/>
-          <w:sz w:val="24"/>
-          <w:szCs w:val="24"/>
-        </w:rPr>
-        <w:t>melakukan</w:t>
-      </w:r>
-      <w:proofErr w:type="spellEnd"/>
-      <w:r>
-        <w:rPr>
-          <w:rFonts w:ascii="Times New Roman" w:hAnsi="Times New Roman" w:cs="Times New Roman"/>
-          <w:sz w:val="24"/>
-          <w:szCs w:val="24"/>
-        </w:rPr>
-        <w:t xml:space="preserve"> </w:t>
-      </w:r>
-      <w:proofErr w:type="spellStart"/>
-      <w:r>
-        <w:rPr>
-          <w:rFonts w:ascii="Times New Roman" w:hAnsi="Times New Roman" w:cs="Times New Roman"/>
-          <w:sz w:val="24"/>
-          <w:szCs w:val="24"/>
-        </w:rPr>
-        <w:t>pembayaran</w:t>
-      </w:r>
-      <w:proofErr w:type="spellEnd"/>
-      <w:r>
-        <w:rPr>
-          <w:rFonts w:ascii="Times New Roman" w:hAnsi="Times New Roman" w:cs="Times New Roman"/>
-          <w:sz w:val="24"/>
-          <w:szCs w:val="24"/>
-        </w:rPr>
-        <w:t xml:space="preserve">. </w:t>
-      </w:r>
-      <w:proofErr w:type="spellStart"/>
-      <w:r>
-        <w:rPr>
-          <w:rFonts w:ascii="Times New Roman" w:hAnsi="Times New Roman" w:cs="Times New Roman"/>
-          <w:sz w:val="24"/>
-          <w:szCs w:val="24"/>
-        </w:rPr>
-        <w:t>Selanjutnya</w:t>
-      </w:r>
-      <w:proofErr w:type="spellEnd"/>
-      <w:r>
-        <w:rPr>
-          <w:rFonts w:ascii="Times New Roman" w:hAnsi="Times New Roman" w:cs="Times New Roman"/>
-          <w:sz w:val="24"/>
-          <w:szCs w:val="24"/>
-        </w:rPr>
-        <w:t xml:space="preserve"> system </w:t>
-      </w:r>
-      <w:proofErr w:type="spellStart"/>
-      <w:proofErr w:type="gramStart"/>
-      <w:r>
-        <w:rPr>
-          <w:rFonts w:ascii="Times New Roman" w:hAnsi="Times New Roman" w:cs="Times New Roman"/>
-          <w:sz w:val="24"/>
-          <w:szCs w:val="24"/>
-        </w:rPr>
-        <w:t>akan</w:t>
-      </w:r>
-      <w:proofErr w:type="spellEnd"/>
-      <w:proofErr w:type="gramEnd"/>
-      <w:r>
-        <w:rPr>
-          <w:rFonts w:ascii="Times New Roman" w:hAnsi="Times New Roman" w:cs="Times New Roman"/>
-          <w:sz w:val="24"/>
-          <w:szCs w:val="24"/>
-        </w:rPr>
-        <w:t xml:space="preserve"> </w:t>
-      </w:r>
-      <w:proofErr w:type="spellStart"/>
-      <w:r>
-        <w:rPr>
-          <w:rFonts w:ascii="Times New Roman" w:hAnsi="Times New Roman" w:cs="Times New Roman"/>
-          <w:sz w:val="24"/>
-          <w:szCs w:val="24"/>
-        </w:rPr>
-        <w:t>memberikan</w:t>
-      </w:r>
-      <w:proofErr w:type="spellEnd"/>
-      <w:r>
-        <w:rPr>
-          <w:rFonts w:ascii="Times New Roman" w:hAnsi="Times New Roman" w:cs="Times New Roman"/>
-          <w:sz w:val="24"/>
-          <w:szCs w:val="24"/>
-        </w:rPr>
-        <w:t xml:space="preserve"> </w:t>
-      </w:r>
-      <w:proofErr w:type="spellStart"/>
-      <w:r>
-        <w:rPr>
-          <w:rFonts w:ascii="Times New Roman" w:hAnsi="Times New Roman" w:cs="Times New Roman"/>
-          <w:sz w:val="24"/>
-          <w:szCs w:val="24"/>
-        </w:rPr>
-        <w:t>laporan</w:t>
-      </w:r>
-      <w:proofErr w:type="spellEnd"/>
-      <w:r>
-        <w:rPr>
-          <w:rFonts w:ascii="Times New Roman" w:hAnsi="Times New Roman" w:cs="Times New Roman"/>
-          <w:sz w:val="24"/>
-          <w:szCs w:val="24"/>
-        </w:rPr>
-        <w:t xml:space="preserve"> data </w:t>
-      </w:r>
-      <w:proofErr w:type="spellStart"/>
-      <w:r>
-        <w:rPr>
-          <w:rFonts w:ascii="Times New Roman" w:hAnsi="Times New Roman" w:cs="Times New Roman"/>
-          <w:sz w:val="24"/>
-          <w:szCs w:val="24"/>
-        </w:rPr>
-        <w:t>pemesanan</w:t>
-      </w:r>
-      <w:proofErr w:type="spellEnd"/>
-      <w:r>
-        <w:rPr>
-          <w:rFonts w:ascii="Times New Roman" w:hAnsi="Times New Roman" w:cs="Times New Roman"/>
-          <w:sz w:val="24"/>
-          <w:szCs w:val="24"/>
-        </w:rPr>
-        <w:t xml:space="preserve"> </w:t>
-      </w:r>
-      <w:proofErr w:type="spellStart"/>
-      <w:r>
-        <w:rPr>
-          <w:rFonts w:ascii="Times New Roman" w:hAnsi="Times New Roman" w:cs="Times New Roman"/>
-          <w:sz w:val="24"/>
-          <w:szCs w:val="24"/>
-        </w:rPr>
-        <w:t>dan</w:t>
-      </w:r>
-      <w:proofErr w:type="spellEnd"/>
-      <w:r>
-        <w:rPr>
-          <w:rFonts w:ascii="Times New Roman" w:hAnsi="Times New Roman" w:cs="Times New Roman"/>
-          <w:sz w:val="24"/>
-          <w:szCs w:val="24"/>
-        </w:rPr>
-        <w:t xml:space="preserve"> </w:t>
-      </w:r>
-      <w:proofErr w:type="spellStart"/>
-      <w:r>
-        <w:rPr>
-          <w:rFonts w:ascii="Times New Roman" w:hAnsi="Times New Roman" w:cs="Times New Roman"/>
-          <w:sz w:val="24"/>
-          <w:szCs w:val="24"/>
-        </w:rPr>
-        <w:t>laporan</w:t>
-      </w:r>
-      <w:proofErr w:type="spellEnd"/>
-      <w:r>
-        <w:rPr>
-          <w:rFonts w:ascii="Times New Roman" w:hAnsi="Times New Roman" w:cs="Times New Roman"/>
-          <w:sz w:val="24"/>
-          <w:szCs w:val="24"/>
-        </w:rPr>
-        <w:t xml:space="preserve"> data </w:t>
-      </w:r>
-      <w:proofErr w:type="spellStart"/>
-      <w:r>
-        <w:rPr>
-          <w:rFonts w:ascii="Times New Roman" w:hAnsi="Times New Roman" w:cs="Times New Roman"/>
-          <w:sz w:val="24"/>
-          <w:szCs w:val="24"/>
-        </w:rPr>
-        <w:t>pembayaran</w:t>
-      </w:r>
-      <w:proofErr w:type="spellEnd"/>
-      <w:r>
-        <w:rPr>
-          <w:rFonts w:ascii="Times New Roman" w:hAnsi="Times New Roman" w:cs="Times New Roman"/>
-          <w:sz w:val="24"/>
-          <w:szCs w:val="24"/>
-        </w:rPr>
-        <w:t xml:space="preserve"> </w:t>
-      </w:r>
-      <w:proofErr w:type="spellStart"/>
-      <w:r>
-        <w:rPr>
-          <w:rFonts w:ascii="Times New Roman" w:hAnsi="Times New Roman" w:cs="Times New Roman"/>
-          <w:sz w:val="24"/>
-          <w:szCs w:val="24"/>
-        </w:rPr>
-        <w:t>kepada</w:t>
-      </w:r>
-      <w:proofErr w:type="spellEnd"/>
-      <w:r>
-        <w:rPr>
-          <w:rFonts w:ascii="Times New Roman" w:hAnsi="Times New Roman" w:cs="Times New Roman"/>
-          <w:sz w:val="24"/>
-          <w:szCs w:val="24"/>
-        </w:rPr>
-        <w:t xml:space="preserve"> admin. System </w:t>
-      </w:r>
-      <w:proofErr w:type="spellStart"/>
-      <w:r>
-        <w:rPr>
-          <w:rFonts w:ascii="Times New Roman" w:hAnsi="Times New Roman" w:cs="Times New Roman"/>
-          <w:sz w:val="24"/>
-          <w:szCs w:val="24"/>
-        </w:rPr>
-        <w:t>juga</w:t>
-      </w:r>
-      <w:proofErr w:type="spellEnd"/>
-      <w:r>
-        <w:rPr>
-          <w:rFonts w:ascii="Times New Roman" w:hAnsi="Times New Roman" w:cs="Times New Roman"/>
-          <w:sz w:val="24"/>
-          <w:szCs w:val="24"/>
-        </w:rPr>
-        <w:t xml:space="preserve"> </w:t>
-      </w:r>
-      <w:proofErr w:type="spellStart"/>
-      <w:proofErr w:type="gramStart"/>
-      <w:r>
-        <w:rPr>
-          <w:rFonts w:ascii="Times New Roman" w:hAnsi="Times New Roman" w:cs="Times New Roman"/>
-          <w:sz w:val="24"/>
-          <w:szCs w:val="24"/>
-        </w:rPr>
-        <w:t>akan</w:t>
-      </w:r>
-      <w:proofErr w:type="spellEnd"/>
-      <w:proofErr w:type="gramEnd"/>
-      <w:r>
-        <w:rPr>
-          <w:rFonts w:ascii="Times New Roman" w:hAnsi="Times New Roman" w:cs="Times New Roman"/>
-          <w:sz w:val="24"/>
-          <w:szCs w:val="24"/>
-        </w:rPr>
-        <w:t xml:space="preserve"> </w:t>
-      </w:r>
-      <w:proofErr w:type="spellStart"/>
-      <w:r>
-        <w:rPr>
-          <w:rFonts w:ascii="Times New Roman" w:hAnsi="Times New Roman" w:cs="Times New Roman"/>
-          <w:sz w:val="24"/>
-          <w:szCs w:val="24"/>
-        </w:rPr>
-        <w:t>memberikan</w:t>
-      </w:r>
-      <w:proofErr w:type="spellEnd"/>
-      <w:r>
-        <w:rPr>
-          <w:rFonts w:ascii="Times New Roman" w:hAnsi="Times New Roman" w:cs="Times New Roman"/>
-          <w:sz w:val="24"/>
-          <w:szCs w:val="24"/>
-        </w:rPr>
-        <w:t xml:space="preserve"> </w:t>
-      </w:r>
-      <w:proofErr w:type="spellStart"/>
-      <w:r>
-        <w:rPr>
-          <w:rFonts w:ascii="Times New Roman" w:hAnsi="Times New Roman" w:cs="Times New Roman"/>
-          <w:sz w:val="24"/>
-          <w:szCs w:val="24"/>
-        </w:rPr>
-        <w:t>informasi</w:t>
-      </w:r>
-      <w:proofErr w:type="spellEnd"/>
-      <w:r>
-        <w:rPr>
-          <w:rFonts w:ascii="Times New Roman" w:hAnsi="Times New Roman" w:cs="Times New Roman"/>
-          <w:sz w:val="24"/>
-          <w:szCs w:val="24"/>
-        </w:rPr>
-        <w:t xml:space="preserve"> </w:t>
-      </w:r>
-      <w:proofErr w:type="spellStart"/>
-      <w:r>
-        <w:rPr>
-          <w:rFonts w:ascii="Times New Roman" w:hAnsi="Times New Roman" w:cs="Times New Roman"/>
-          <w:sz w:val="24"/>
-          <w:szCs w:val="24"/>
-        </w:rPr>
-        <w:t>kepada</w:t>
-      </w:r>
-      <w:proofErr w:type="spellEnd"/>
-      <w:r>
-        <w:rPr>
-          <w:rFonts w:ascii="Times New Roman" w:hAnsi="Times New Roman" w:cs="Times New Roman"/>
-          <w:sz w:val="24"/>
-          <w:szCs w:val="24"/>
-        </w:rPr>
-        <w:t xml:space="preserve"> customer </w:t>
-      </w:r>
-      <w:proofErr w:type="spellStart"/>
-      <w:r>
-        <w:rPr>
-          <w:rFonts w:ascii="Times New Roman" w:hAnsi="Times New Roman" w:cs="Times New Roman"/>
-          <w:sz w:val="24"/>
-          <w:szCs w:val="24"/>
-        </w:rPr>
         <w:t>melalui</w:t>
       </w:r>
       <w:proofErr w:type="spellEnd"/>
@@ -2012,16 +2054,24 @@
           <w:sz w:val="24"/>
           <w:szCs w:val="24"/>
         </w:rPr>
-        <w:t xml:space="preserve"> total </w:t>
-      </w:r>
-      <w:proofErr w:type="spellStart"/>
-      <w:r>
-        <w:rPr>
-          <w:rFonts w:ascii="Times New Roman" w:hAnsi="Times New Roman" w:cs="Times New Roman"/>
-          <w:sz w:val="24"/>
-          <w:szCs w:val="24"/>
-        </w:rPr>
-        <w:t>pemesanan</w:t>
+        <w:t xml:space="preserve"> </w:t>
+      </w:r>
+      <w:proofErr w:type="spellStart"/>
+      <w:r>
+        <w:rPr>
+          <w:rFonts w:ascii="Times New Roman" w:hAnsi="Times New Roman" w:cs="Times New Roman"/>
+          <w:sz w:val="24"/>
+          <w:szCs w:val="24"/>
+        </w:rPr>
+        <w:t>pe</w:t>
+      </w:r>
+      <w:r>
+        <w:rPr>
+          <w:rFonts w:ascii="Times New Roman" w:hAnsi="Times New Roman" w:cs="Times New Roman"/>
+          <w:sz w:val="24"/>
+          <w:szCs w:val="24"/>
+        </w:rPr>
+        <w:t>sanan</w:t>
       </w:r>
       <w:proofErr w:type="spellEnd"/>
       <w:r>
@@ -2393,12 +2443,12 @@
           <wp:anchor distT="0" distB="0" distL="114300" distR="114300" simplePos="0" relativeHeight="251658240" behindDoc="0" locked="0" layoutInCell="1" allowOverlap="1" wp14:anchorId="26B559D0" wp14:editId="16434400">
             <wp:simplePos x="0" y="0"/>
             <wp:positionH relativeFrom="margin">
-              <wp:align>right</wp:align>
+              <wp:posOffset>607601</wp:posOffset>
             </wp:positionH>
             <wp:positionV relativeFrom="paragraph">
-              <wp:posOffset>87033</wp:posOffset>
+              <wp:posOffset>87783</wp:posOffset>
             </wp:positionV>
-            <wp:extent cx="5943600" cy="2607120"/>
+            <wp:extent cx="4728398" cy="2607120"/>
             <wp:effectExtent l="0" t="0" r="0" b="3175"/>
             <wp:wrapNone/>
             <wp:docPr id="4" name="Picture 4"/>
@@ -2427,7 +2477,7 @@
                   <pic:spPr>
                     <a:xfrm>
                       <a:off x="0" y="0"/>
-                      <a:ext cx="5943600" cy="2607120"/>
+                      <a:ext cx="4728398" cy="2607120"/>
                     </a:xfrm>
                     <a:prstGeom prst="rect">
                       <a:avLst/>
@@ -3668,17 +3718,6 @@
           <w:szCs w:val="24"/>
         </w:rPr>
       </w:pPr>
-    </w:p>
-    <w:p>
-      <w:pPr>
-        <w:pStyle w:val="ListParagraph"/>
-        <w:jc w:val="center"/>
-        <w:rPr>
-          <w:rFonts w:ascii="Times New Roman" w:hAnsi="Times New Roman" w:cs="Times New Roman"/>
-          <w:sz w:val="24"/>
-          <w:szCs w:val="24"/>
-        </w:rPr>
-      </w:pPr>
       <w:r>
         <w:rPr>
           <w:rFonts w:ascii="Times New Roman" w:hAnsi="Times New Roman" w:cs="Times New Roman"/>
@@ -3687,9 +3726,17 @@
           <w:szCs w:val="24"/>
         </w:rPr>
         <w:drawing>
-          <wp:inline distT="0" distB="0" distL="0" distR="0" wp14:anchorId="5F43AF22" wp14:editId="42A28BEF">
-            <wp:extent cx="3746090" cy="2329300"/>
-            <wp:effectExtent l="0" t="0" r="6985" b="0"/>
+          <wp:anchor distT="0" distB="0" distL="114300" distR="114300" simplePos="0" relativeHeight="251659264" behindDoc="1" locked="0" layoutInCell="1" allowOverlap="1" wp14:anchorId="6EFC86A9" wp14:editId="68C702B8">
+            <wp:simplePos x="0" y="0"/>
+            <wp:positionH relativeFrom="column">
+              <wp:posOffset>1195754</wp:posOffset>
+            </wp:positionH>
+            <wp:positionV relativeFrom="paragraph">
+              <wp:posOffset>151814</wp:posOffset>
+            </wp:positionV>
+            <wp:extent cx="3472815" cy="1820008"/>
+            <wp:effectExtent l="0" t="0" r="0" b="8890"/>
+            <wp:wrapNone/>
             <wp:docPr id="3" name="Picture 3"/>
             <wp:cNvGraphicFramePr>
               <a:graphicFrameLocks xmlns:a="http://schemas.openxmlformats.org/drawingml/2006/main" noChangeAspect="1"/>
@@ -3701,37 +3748,141 @@
                     <pic:cNvPr id="3" name="level 1 proses 1.png"/>
                     <pic:cNvPicPr/>
                   </pic:nvPicPr>
-                  <pic:blipFill>
-                    <a:blip r:embed="rId8">
+                  <pic:blipFill rotWithShape="1">
+                    <a:blip r:embed="rId8" cstate="print">
                       <a:extLst>
                         <a:ext uri="{28A0092B-C50C-407E-A947-70E740481C1C}">
                           <a14:useLocalDpi xmlns:a14="http://schemas.microsoft.com/office/drawing/2010/main" val="0"/>
                         </a:ext>
                       </a:extLst>
                     </a:blip>
-                    <a:stretch>
-                      <a:fillRect/>
-                    </a:stretch>
+                    <a:srcRect r="47893" b="62595"/>
+                    <a:stretch/>
                   </pic:blipFill>
-                  <pic:spPr>
+                  <pic:spPr bwMode="auto">
                     <a:xfrm>
                       <a:off x="0" y="0"/>
-                      <a:ext cx="3797080" cy="2361005"/>
+                      <a:ext cx="3527450" cy="1848641"/>
                     </a:xfrm>
                     <a:prstGeom prst="rect">
                       <a:avLst/>
                     </a:prstGeom>
+                    <a:ln>
+                      <a:noFill/>
+                    </a:ln>
+                    <a:extLst>
+                      <a:ext uri="{53640926-AAD7-44D8-BBD7-CCE9431645EC}">
+                        <a14:shadowObscured xmlns:a14="http://schemas.microsoft.com/office/drawing/2010/main"/>
+                      </a:ext>
+                    </a:extLst>
                   </pic:spPr>
                 </pic:pic>
               </a:graphicData>
             </a:graphic>
-          </wp:inline>
+            <wp14:sizeRelH relativeFrom="margin">
+              <wp14:pctWidth>0</wp14:pctWidth>
+            </wp14:sizeRelH>
+            <wp14:sizeRelV relativeFrom="margin">
+              <wp14:pctHeight>0</wp14:pctHeight>
+            </wp14:sizeRelV>
+          </wp:anchor>
         </w:drawing>
       </w:r>
     </w:p>
     <w:p>
       <w:pPr>
         <w:pStyle w:val="ListParagraph"/>
+        <w:jc w:val="center"/>
+        <w:rPr>
+          <w:rFonts w:ascii="Times New Roman" w:hAnsi="Times New Roman" w:cs="Times New Roman"/>
+          <w:sz w:val="24"/>
+          <w:szCs w:val="24"/>
+        </w:rPr>
+      </w:pPr>
+    </w:p>
+    <w:p>
+      <w:pPr>
+        <w:pStyle w:val="ListParagraph"/>
+        <w:rPr>
+          <w:rFonts w:ascii="Times New Roman" w:hAnsi="Times New Roman" w:cs="Times New Roman"/>
+          <w:sz w:val="24"/>
+          <w:szCs w:val="24"/>
+        </w:rPr>
+      </w:pPr>
+    </w:p>
+    <w:p>
+      <w:pPr>
+        <w:pStyle w:val="ListParagraph"/>
+        <w:rPr>
+          <w:rFonts w:ascii="Times New Roman" w:hAnsi="Times New Roman" w:cs="Times New Roman"/>
+          <w:sz w:val="24"/>
+          <w:szCs w:val="24"/>
+        </w:rPr>
+      </w:pPr>
+    </w:p>
+    <w:p>
+      <w:pPr>
+        <w:pStyle w:val="ListParagraph"/>
+        <w:rPr>
+          <w:rFonts w:ascii="Times New Roman" w:hAnsi="Times New Roman" w:cs="Times New Roman"/>
+          <w:sz w:val="24"/>
+          <w:szCs w:val="24"/>
+        </w:rPr>
+      </w:pPr>
+    </w:p>
+    <w:p>
+      <w:pPr>
+        <w:pStyle w:val="ListParagraph"/>
+        <w:rPr>
+          <w:rFonts w:ascii="Times New Roman" w:hAnsi="Times New Roman" w:cs="Times New Roman"/>
+          <w:sz w:val="24"/>
+          <w:szCs w:val="24"/>
+        </w:rPr>
+      </w:pPr>
+    </w:p>
+    <w:p>
+      <w:pPr>
+        <w:pStyle w:val="ListParagraph"/>
+        <w:rPr>
+          <w:rFonts w:ascii="Times New Roman" w:hAnsi="Times New Roman" w:cs="Times New Roman"/>
+          <w:sz w:val="24"/>
+          <w:szCs w:val="24"/>
+        </w:rPr>
+      </w:pPr>
+    </w:p>
+    <w:p>
+      <w:pPr>
+        <w:pStyle w:val="ListParagraph"/>
+        <w:rPr>
+          <w:rFonts w:ascii="Times New Roman" w:hAnsi="Times New Roman" w:cs="Times New Roman"/>
+          <w:sz w:val="24"/>
+          <w:szCs w:val="24"/>
+        </w:rPr>
+      </w:pPr>
+    </w:p>
+    <w:p>
+      <w:pPr>
+        <w:pStyle w:val="ListParagraph"/>
+        <w:rPr>
+          <w:rFonts w:ascii="Times New Roman" w:hAnsi="Times New Roman" w:cs="Times New Roman"/>
+          <w:sz w:val="24"/>
+          <w:szCs w:val="24"/>
+        </w:rPr>
+      </w:pPr>
+    </w:p>
+    <w:p>
+      <w:pPr>
+        <w:pStyle w:val="ListParagraph"/>
+        <w:rPr>
+          <w:rFonts w:ascii="Times New Roman" w:hAnsi="Times New Roman" w:cs="Times New Roman"/>
+          <w:sz w:val="24"/>
+          <w:szCs w:val="24"/>
+        </w:rPr>
+      </w:pPr>
+    </w:p>
+    <w:p>
+      <w:pPr>
+        <w:pStyle w:val="ListParagraph"/>
         <w:rPr>
           <w:rFonts w:ascii="Times New Roman" w:hAnsi="Times New Roman" w:cs="Times New Roman"/>
           <w:sz w:val="24"/>
@@ -4280,7 +4431,25 @@
           <w:sz w:val="24"/>
           <w:szCs w:val="24"/>
         </w:rPr>
-        <w:t xml:space="preserve"> customer.</w:t>
+        <w:t xml:space="preserve"> </w:t>
+      </w:r>
+      <w:proofErr w:type="spellStart"/>
+      <w:r>
+        <w:rPr>
+          <w:rFonts w:ascii="Times New Roman" w:hAnsi="Times New Roman" w:cs="Times New Roman"/>
+          <w:sz w:val="24"/>
+          <w:szCs w:val="24"/>
+        </w:rPr>
+        <w:t>pelanggan</w:t>
+      </w:r>
+      <w:proofErr w:type="spellEnd"/>
+      <w:r>
+        <w:rPr>
+          <w:rFonts w:ascii="Times New Roman" w:hAnsi="Times New Roman" w:cs="Times New Roman"/>
+          <w:sz w:val="24"/>
+          <w:szCs w:val="24"/>
+        </w:rPr>
+        <w:t>.</w:t>
       </w:r>
     </w:p>
     <w:p>
@@ -4371,8 +4540,8 @@
         </w:rPr>
         <w:drawing>
           <wp:inline distT="0" distB="0" distL="0" distR="0">
-            <wp:extent cx="2493195" cy="2955608"/>
-            <wp:effectExtent l="0" t="0" r="2540" b="0"/>
+            <wp:extent cx="3403736" cy="4030198"/>
+            <wp:effectExtent l="0" t="0" r="6350" b="8890"/>
             <wp:docPr id="6" name="Picture 6"/>
             <wp:cNvGraphicFramePr>
               <a:graphicFrameLocks xmlns:a="http://schemas.openxmlformats.org/drawingml/2006/main" noChangeAspect="1"/>
@@ -4384,7 +4553,7 @@
                     <pic:cNvPr id="6" name="Untitled Diagram-Level 1 proses 2 (1).png"/>
                     <pic:cNvPicPr/>
                   </pic:nvPicPr>
-                  <pic:blipFill>
+                  <pic:blipFill rotWithShape="1">
                     <a:blip r:embed="rId9" cstate="print">
                       <a:extLst>
                         <a:ext uri="{28A0092B-C50C-407E-A947-70E740481C1C}">
@@ -4392,18 +4561,25 @@
                         </a:ext>
                       </a:extLst>
                     </a:blip>
-                    <a:stretch>
-                      <a:fillRect/>
-                    </a:stretch>
+                    <a:srcRect l="56901" b="35030"/>
+                    <a:stretch/>
                   </pic:blipFill>
-                  <pic:spPr>
+                  <pic:spPr bwMode="auto">
                     <a:xfrm>
                       <a:off x="0" y="0"/>
-                      <a:ext cx="2535006" cy="3005173"/>
+                      <a:ext cx="3416455" cy="4045258"/>
                     </a:xfrm>
                     <a:prstGeom prst="rect">
                       <a:avLst/>
                     </a:prstGeom>
+                    <a:ln>
+                      <a:noFill/>
+                    </a:ln>
+                    <a:extLst>
+                      <a:ext uri="{53640926-AAD7-44D8-BBD7-CCE9431645EC}">
+                        <a14:shadowObscured xmlns:a14="http://schemas.microsoft.com/office/drawing/2010/main"/>
+                      </a:ext>
+                    </a:extLst>
                   </pic:spPr>
                 </pic:pic>
               </a:graphicData>
@@ -5091,13 +5267,30 @@
       <w:r>
         <w:rPr>
           <w:rFonts w:ascii="Times New Roman" w:hAnsi="Times New Roman" w:cs="Times New Roman"/>
+          <w:sz w:val="24"/>
+          <w:szCs w:val="24"/>
+        </w:rPr>
+        <w:t>notif</w:t>
+      </w:r>
+      <w:proofErr w:type="spellEnd"/>
+      <w:r>
+        <w:rPr>
+          <w:rFonts w:ascii="Times New Roman" w:hAnsi="Times New Roman" w:cs="Times New Roman"/>
+          <w:sz w:val="24"/>
+          <w:szCs w:val="24"/>
+        </w:rPr>
+        <w:t xml:space="preserve"> </w:t>
+      </w:r>
+      <w:r>
+        <w:rPr>
+          <w:rFonts w:ascii="Times New Roman" w:hAnsi="Times New Roman" w:cs="Times New Roman"/>
           <w:b/>
           <w:sz w:val="24"/>
           <w:szCs w:val="24"/>
         </w:rPr>
-        <w:t>notif</w:t>
-      </w:r>
-      <w:proofErr w:type="spellEnd"/>
+        <w:t xml:space="preserve">total </w:t>
+      </w:r>
+      <w:proofErr w:type="spellStart"/>
       <w:r>
         <w:rPr>
           <w:rFonts w:ascii="Times New Roman" w:hAnsi="Times New Roman" w:cs="Times New Roman"/>
@@ -5105,17 +5298,7 @@
           <w:sz w:val="24"/>
           <w:szCs w:val="24"/>
         </w:rPr>
-        <w:t xml:space="preserve"> total </w:t>
-      </w:r>
-      <w:proofErr w:type="spellStart"/>
-      <w:r>
-        <w:rPr>
-          <w:rFonts w:ascii="Times New Roman" w:hAnsi="Times New Roman" w:cs="Times New Roman"/>
-          <w:b/>
-          <w:sz w:val="24"/>
-          <w:szCs w:val="24"/>
-        </w:rPr>
-        <w:t>pemesanan</w:t>
+        <w:t>pembayaran</w:t>
       </w:r>
       <w:proofErr w:type="spellEnd"/>
       <w:r>
@@ -5254,1054 +5437,6 @@
         </w:numPr>
         <w:rPr>
           <w:rFonts w:ascii="Times New Roman" w:hAnsi="Times New Roman" w:cs="Times New Roman"/>
-          <w:sz w:val="24"/>
-          <w:szCs w:val="24"/>
-        </w:rPr>
-      </w:pPr>
-      <w:r>
-        <w:rPr>
-          <w:rFonts w:ascii="Times New Roman" w:hAnsi="Times New Roman" w:cs="Times New Roman"/>
-          <w:sz w:val="28"/>
-          <w:szCs w:val="28"/>
-        </w:rPr>
-        <w:t>DFD level 1 proses 3</w:t>
-      </w:r>
-    </w:p>
-    <w:p>
-      <w:pPr>
-        <w:pStyle w:val="ListParagraph"/>
-        <w:rPr>
-          <w:rFonts w:ascii="Times New Roman" w:hAnsi="Times New Roman" w:cs="Times New Roman"/>
-          <w:sz w:val="28"/>
-          <w:szCs w:val="28"/>
-        </w:rPr>
-      </w:pPr>
-    </w:p>
-    <w:p>
-      <w:pPr>
-        <w:pStyle w:val="ListParagraph"/>
-        <w:jc w:val="center"/>
-        <w:rPr>
-          <w:rFonts w:ascii="Times New Roman" w:hAnsi="Times New Roman" w:cs="Times New Roman"/>
-          <w:sz w:val="24"/>
-          <w:szCs w:val="24"/>
-        </w:rPr>
-      </w:pPr>
-      <w:r>
-        <w:rPr>
-          <w:rFonts w:ascii="Times New Roman" w:hAnsi="Times New Roman" w:cs="Times New Roman"/>
-          <w:noProof/>
-          <w:sz w:val="24"/>
-          <w:szCs w:val="24"/>
-        </w:rPr>
-        <w:drawing>
-          <wp:inline distT="0" distB="0" distL="0" distR="0" wp14:anchorId="3E47574E" wp14:editId="51ED1A4F">
-            <wp:extent cx="2774950" cy="2840172"/>
-            <wp:effectExtent l="0" t="0" r="6350" b="0"/>
-            <wp:docPr id="5" name="Picture 5"/>
-            <wp:cNvGraphicFramePr>
-              <a:graphicFrameLocks xmlns:a="http://schemas.openxmlformats.org/drawingml/2006/main" noChangeAspect="1"/>
-            </wp:cNvGraphicFramePr>
-            <a:graphic xmlns:a="http://schemas.openxmlformats.org/drawingml/2006/main">
-              <a:graphicData uri="http://schemas.openxmlformats.org/drawingml/2006/picture">
-                <pic:pic xmlns:pic="http://schemas.openxmlformats.org/drawingml/2006/picture">
-                  <pic:nvPicPr>
-                    <pic:cNvPr id="5" name="Untitled Diagram-level 1 proses 3.png"/>
-                    <pic:cNvPicPr/>
-                  </pic:nvPicPr>
-                  <pic:blipFill>
-                    <a:blip r:embed="rId10" cstate="print">
-                      <a:extLst>
-                        <a:ext uri="{28A0092B-C50C-407E-A947-70E740481C1C}">
-                          <a14:useLocalDpi xmlns:a14="http://schemas.microsoft.com/office/drawing/2010/main" val="0"/>
-                        </a:ext>
-                      </a:extLst>
-                    </a:blip>
-                    <a:stretch>
-                      <a:fillRect/>
-                    </a:stretch>
-                  </pic:blipFill>
-                  <pic:spPr>
-                    <a:xfrm>
-                      <a:off x="0" y="0"/>
-                      <a:ext cx="2803646" cy="2869543"/>
-                    </a:xfrm>
-                    <a:prstGeom prst="rect">
-                      <a:avLst/>
-                    </a:prstGeom>
-                  </pic:spPr>
-                </pic:pic>
-              </a:graphicData>
-            </a:graphic>
-          </wp:inline>
-        </w:drawing>
-      </w:r>
-    </w:p>
-    <w:p>
-      <w:pPr>
-        <w:pStyle w:val="ListParagraph"/>
-        <w:rPr>
-          <w:rFonts w:ascii="Times New Roman" w:hAnsi="Times New Roman" w:cs="Times New Roman"/>
-          <w:sz w:val="24"/>
-          <w:szCs w:val="24"/>
-        </w:rPr>
-      </w:pPr>
-    </w:p>
-    <w:p>
-      <w:pPr>
-        <w:pStyle w:val="ListParagraph"/>
-        <w:rPr>
-          <w:rFonts w:ascii="Times New Roman" w:hAnsi="Times New Roman" w:cs="Times New Roman"/>
-          <w:sz w:val="24"/>
-          <w:szCs w:val="24"/>
-        </w:rPr>
-      </w:pPr>
-      <w:proofErr w:type="spellStart"/>
-      <w:proofErr w:type="gramStart"/>
-      <w:r>
-        <w:rPr>
-          <w:rFonts w:ascii="Times New Roman" w:hAnsi="Times New Roman" w:cs="Times New Roman"/>
-          <w:sz w:val="24"/>
-          <w:szCs w:val="24"/>
-        </w:rPr>
-        <w:t>Ket</w:t>
-      </w:r>
-      <w:proofErr w:type="spellEnd"/>
-      <w:r>
-        <w:rPr>
-          <w:rFonts w:ascii="Times New Roman" w:hAnsi="Times New Roman" w:cs="Times New Roman"/>
-          <w:sz w:val="24"/>
-          <w:szCs w:val="24"/>
-        </w:rPr>
-        <w:t xml:space="preserve"> :</w:t>
-      </w:r>
-      <w:proofErr w:type="gramEnd"/>
-      <w:r>
-        <w:rPr>
-          <w:rFonts w:ascii="Times New Roman" w:hAnsi="Times New Roman" w:cs="Times New Roman"/>
-          <w:sz w:val="24"/>
-          <w:szCs w:val="24"/>
-        </w:rPr>
-        <w:t xml:space="preserve"> </w:t>
-      </w:r>
-      <w:proofErr w:type="spellStart"/>
-      <w:r>
-        <w:rPr>
-          <w:rFonts w:ascii="Times New Roman" w:hAnsi="Times New Roman" w:cs="Times New Roman"/>
-          <w:sz w:val="24"/>
-          <w:szCs w:val="24"/>
-        </w:rPr>
-        <w:t>Pada</w:t>
-      </w:r>
-      <w:proofErr w:type="spellEnd"/>
-      <w:r>
-        <w:rPr>
-          <w:rFonts w:ascii="Times New Roman" w:hAnsi="Times New Roman" w:cs="Times New Roman"/>
-          <w:sz w:val="24"/>
-          <w:szCs w:val="24"/>
-        </w:rPr>
-        <w:t xml:space="preserve"> DFD l</w:t>
-      </w:r>
-      <w:r>
-        <w:rPr>
-          <w:rFonts w:ascii="Times New Roman" w:hAnsi="Times New Roman" w:cs="Times New Roman"/>
-          <w:sz w:val="24"/>
-          <w:szCs w:val="24"/>
-        </w:rPr>
-        <w:t xml:space="preserve">evel 1 proses 3 </w:t>
-      </w:r>
-      <w:proofErr w:type="spellStart"/>
-      <w:r>
-        <w:rPr>
-          <w:rFonts w:ascii="Times New Roman" w:hAnsi="Times New Roman" w:cs="Times New Roman"/>
-          <w:sz w:val="24"/>
-          <w:szCs w:val="24"/>
-        </w:rPr>
-        <w:t>ini</w:t>
-      </w:r>
-      <w:proofErr w:type="spellEnd"/>
-      <w:r>
-        <w:rPr>
-          <w:rFonts w:ascii="Times New Roman" w:hAnsi="Times New Roman" w:cs="Times New Roman"/>
-          <w:sz w:val="24"/>
-          <w:szCs w:val="24"/>
-        </w:rPr>
-        <w:t xml:space="preserve"> </w:t>
-      </w:r>
-      <w:proofErr w:type="spellStart"/>
-      <w:r>
-        <w:rPr>
-          <w:rFonts w:ascii="Times New Roman" w:hAnsi="Times New Roman" w:cs="Times New Roman"/>
-          <w:sz w:val="24"/>
-          <w:szCs w:val="24"/>
-        </w:rPr>
-        <w:t>menjelaskan</w:t>
-      </w:r>
-      <w:proofErr w:type="spellEnd"/>
-      <w:r>
-        <w:rPr>
-          <w:rFonts w:ascii="Times New Roman" w:hAnsi="Times New Roman" w:cs="Times New Roman"/>
-          <w:sz w:val="24"/>
-          <w:szCs w:val="24"/>
-        </w:rPr>
-        <w:t xml:space="preserve"> </w:t>
-      </w:r>
-      <w:proofErr w:type="spellStart"/>
-      <w:r>
-        <w:rPr>
-          <w:rFonts w:ascii="Times New Roman" w:hAnsi="Times New Roman" w:cs="Times New Roman"/>
-          <w:sz w:val="24"/>
-          <w:szCs w:val="24"/>
-        </w:rPr>
-        <w:t>lebih</w:t>
-      </w:r>
-      <w:proofErr w:type="spellEnd"/>
-      <w:r>
-        <w:rPr>
-          <w:rFonts w:ascii="Times New Roman" w:hAnsi="Times New Roman" w:cs="Times New Roman"/>
-          <w:sz w:val="24"/>
-          <w:szCs w:val="24"/>
-        </w:rPr>
-        <w:t xml:space="preserve"> </w:t>
-      </w:r>
-      <w:proofErr w:type="spellStart"/>
-      <w:r>
-        <w:rPr>
-          <w:rFonts w:ascii="Times New Roman" w:hAnsi="Times New Roman" w:cs="Times New Roman"/>
-          <w:sz w:val="24"/>
-          <w:szCs w:val="24"/>
-        </w:rPr>
-        <w:t>terperinci</w:t>
-      </w:r>
-      <w:proofErr w:type="spellEnd"/>
-      <w:r>
-        <w:rPr>
-          <w:rFonts w:ascii="Times New Roman" w:hAnsi="Times New Roman" w:cs="Times New Roman"/>
-          <w:sz w:val="24"/>
-          <w:szCs w:val="24"/>
-        </w:rPr>
-        <w:t xml:space="preserve"> </w:t>
-      </w:r>
-      <w:proofErr w:type="spellStart"/>
-      <w:r>
-        <w:rPr>
-          <w:rFonts w:ascii="Times New Roman" w:hAnsi="Times New Roman" w:cs="Times New Roman"/>
-          <w:sz w:val="24"/>
-          <w:szCs w:val="24"/>
-        </w:rPr>
-        <w:t>mengenai</w:t>
-      </w:r>
-      <w:proofErr w:type="spellEnd"/>
-      <w:r>
-        <w:rPr>
-          <w:rFonts w:ascii="Times New Roman" w:hAnsi="Times New Roman" w:cs="Times New Roman"/>
-          <w:sz w:val="24"/>
-          <w:szCs w:val="24"/>
-        </w:rPr>
-        <w:t xml:space="preserve"> </w:t>
-      </w:r>
-      <w:proofErr w:type="spellStart"/>
-      <w:r>
-        <w:rPr>
-          <w:rFonts w:ascii="Times New Roman" w:hAnsi="Times New Roman" w:cs="Times New Roman"/>
-          <w:sz w:val="24"/>
-          <w:szCs w:val="24"/>
-        </w:rPr>
-        <w:t>kegiatan</w:t>
-      </w:r>
-      <w:proofErr w:type="spellEnd"/>
-      <w:r>
-        <w:rPr>
-          <w:rFonts w:ascii="Times New Roman" w:hAnsi="Times New Roman" w:cs="Times New Roman"/>
-          <w:sz w:val="24"/>
-          <w:szCs w:val="24"/>
-        </w:rPr>
-        <w:t xml:space="preserve"> proses </w:t>
-      </w:r>
-      <w:proofErr w:type="spellStart"/>
-      <w:r>
-        <w:rPr>
-          <w:rFonts w:ascii="Times New Roman" w:hAnsi="Times New Roman" w:cs="Times New Roman"/>
-          <w:sz w:val="24"/>
-          <w:szCs w:val="24"/>
-        </w:rPr>
-        <w:t>pembayaran</w:t>
-      </w:r>
-      <w:proofErr w:type="spellEnd"/>
-      <w:r>
-        <w:rPr>
-          <w:rFonts w:ascii="Times New Roman" w:hAnsi="Times New Roman" w:cs="Times New Roman"/>
-          <w:sz w:val="24"/>
-          <w:szCs w:val="24"/>
-        </w:rPr>
-        <w:t xml:space="preserve">. </w:t>
-      </w:r>
-      <w:proofErr w:type="spellStart"/>
-      <w:r>
-        <w:rPr>
-          <w:rFonts w:ascii="Times New Roman" w:hAnsi="Times New Roman" w:cs="Times New Roman"/>
-          <w:sz w:val="24"/>
-          <w:szCs w:val="24"/>
-        </w:rPr>
-        <w:t>Pertama</w:t>
-      </w:r>
-      <w:proofErr w:type="spellEnd"/>
-      <w:r>
-        <w:rPr>
-          <w:rFonts w:ascii="Times New Roman" w:hAnsi="Times New Roman" w:cs="Times New Roman"/>
-          <w:sz w:val="24"/>
-          <w:szCs w:val="24"/>
-        </w:rPr>
-        <w:t xml:space="preserve"> customer </w:t>
-      </w:r>
-      <w:proofErr w:type="spellStart"/>
-      <w:r>
-        <w:rPr>
-          <w:rFonts w:ascii="Times New Roman" w:hAnsi="Times New Roman" w:cs="Times New Roman"/>
-          <w:sz w:val="24"/>
-          <w:szCs w:val="24"/>
-        </w:rPr>
-        <w:t>harus</w:t>
-      </w:r>
-      <w:proofErr w:type="spellEnd"/>
-      <w:r>
-        <w:rPr>
-          <w:rFonts w:ascii="Times New Roman" w:hAnsi="Times New Roman" w:cs="Times New Roman"/>
-          <w:sz w:val="24"/>
-          <w:szCs w:val="24"/>
-        </w:rPr>
-        <w:t xml:space="preserve"> </w:t>
-      </w:r>
-      <w:proofErr w:type="spellStart"/>
-      <w:r>
-        <w:rPr>
-          <w:rFonts w:ascii="Times New Roman" w:hAnsi="Times New Roman" w:cs="Times New Roman"/>
-          <w:sz w:val="24"/>
-          <w:szCs w:val="24"/>
-        </w:rPr>
-        <w:t>melakukan</w:t>
-      </w:r>
-      <w:proofErr w:type="spellEnd"/>
-      <w:r>
-        <w:rPr>
-          <w:rFonts w:ascii="Times New Roman" w:hAnsi="Times New Roman" w:cs="Times New Roman"/>
-          <w:sz w:val="24"/>
-          <w:szCs w:val="24"/>
-        </w:rPr>
-        <w:t xml:space="preserve"> </w:t>
-      </w:r>
-      <w:r>
-        <w:rPr>
-          <w:rFonts w:ascii="Times New Roman" w:hAnsi="Times New Roman" w:cs="Times New Roman"/>
-          <w:b/>
-          <w:sz w:val="24"/>
-          <w:szCs w:val="24"/>
-        </w:rPr>
-        <w:t>login</w:t>
-      </w:r>
-      <w:r>
-        <w:rPr>
-          <w:rFonts w:ascii="Times New Roman" w:hAnsi="Times New Roman" w:cs="Times New Roman"/>
-          <w:sz w:val="24"/>
-          <w:szCs w:val="24"/>
-        </w:rPr>
-        <w:t xml:space="preserve"> </w:t>
-      </w:r>
-      <w:proofErr w:type="spellStart"/>
-      <w:r>
-        <w:rPr>
-          <w:rFonts w:ascii="Times New Roman" w:hAnsi="Times New Roman" w:cs="Times New Roman"/>
-          <w:sz w:val="24"/>
-          <w:szCs w:val="24"/>
-        </w:rPr>
-        <w:t>terlebih</w:t>
-      </w:r>
-      <w:proofErr w:type="spellEnd"/>
-      <w:r>
-        <w:rPr>
-          <w:rFonts w:ascii="Times New Roman" w:hAnsi="Times New Roman" w:cs="Times New Roman"/>
-          <w:sz w:val="24"/>
-          <w:szCs w:val="24"/>
-        </w:rPr>
-        <w:t xml:space="preserve"> </w:t>
-      </w:r>
-      <w:proofErr w:type="spellStart"/>
-      <w:r>
-        <w:rPr>
-          <w:rFonts w:ascii="Times New Roman" w:hAnsi="Times New Roman" w:cs="Times New Roman"/>
-          <w:sz w:val="24"/>
-          <w:szCs w:val="24"/>
-        </w:rPr>
-        <w:t>dahulu</w:t>
-      </w:r>
-      <w:proofErr w:type="spellEnd"/>
-      <w:r>
-        <w:rPr>
-          <w:rFonts w:ascii="Times New Roman" w:hAnsi="Times New Roman" w:cs="Times New Roman"/>
-          <w:sz w:val="24"/>
-          <w:szCs w:val="24"/>
-        </w:rPr>
-        <w:t xml:space="preserve">. </w:t>
-      </w:r>
-      <w:proofErr w:type="spellStart"/>
-      <w:r>
-        <w:rPr>
-          <w:rFonts w:ascii="Times New Roman" w:hAnsi="Times New Roman" w:cs="Times New Roman"/>
-          <w:sz w:val="24"/>
-          <w:szCs w:val="24"/>
-        </w:rPr>
-        <w:t>Untuk</w:t>
-      </w:r>
-      <w:proofErr w:type="spellEnd"/>
-      <w:r>
-        <w:rPr>
-          <w:rFonts w:ascii="Times New Roman" w:hAnsi="Times New Roman" w:cs="Times New Roman"/>
-          <w:sz w:val="24"/>
-          <w:szCs w:val="24"/>
-        </w:rPr>
-        <w:t xml:space="preserve"> login </w:t>
-      </w:r>
-      <w:proofErr w:type="spellStart"/>
-      <w:r>
-        <w:rPr>
-          <w:rFonts w:ascii="Times New Roman" w:hAnsi="Times New Roman" w:cs="Times New Roman"/>
-          <w:sz w:val="24"/>
-          <w:szCs w:val="24"/>
-        </w:rPr>
-        <w:t>tersebut</w:t>
-      </w:r>
-      <w:proofErr w:type="spellEnd"/>
-      <w:r>
-        <w:rPr>
-          <w:rFonts w:ascii="Times New Roman" w:hAnsi="Times New Roman" w:cs="Times New Roman"/>
-          <w:sz w:val="24"/>
-          <w:szCs w:val="24"/>
-        </w:rPr>
-        <w:t xml:space="preserve"> customer </w:t>
-      </w:r>
-      <w:proofErr w:type="spellStart"/>
-      <w:r>
-        <w:rPr>
-          <w:rFonts w:ascii="Times New Roman" w:hAnsi="Times New Roman" w:cs="Times New Roman"/>
-          <w:sz w:val="24"/>
-          <w:szCs w:val="24"/>
-        </w:rPr>
-        <w:t>menggunakan</w:t>
-      </w:r>
-      <w:proofErr w:type="spellEnd"/>
-      <w:r>
-        <w:rPr>
-          <w:rFonts w:ascii="Times New Roman" w:hAnsi="Times New Roman" w:cs="Times New Roman"/>
-          <w:sz w:val="24"/>
-          <w:szCs w:val="24"/>
-        </w:rPr>
-        <w:t xml:space="preserve"> </w:t>
-      </w:r>
-      <w:proofErr w:type="spellStart"/>
-      <w:r>
-        <w:rPr>
-          <w:rFonts w:ascii="Times New Roman" w:hAnsi="Times New Roman" w:cs="Times New Roman"/>
-          <w:sz w:val="24"/>
-          <w:szCs w:val="24"/>
-        </w:rPr>
-        <w:t>id_pemesanan</w:t>
-      </w:r>
-      <w:proofErr w:type="spellEnd"/>
-      <w:r>
-        <w:rPr>
-          <w:rFonts w:ascii="Times New Roman" w:hAnsi="Times New Roman" w:cs="Times New Roman"/>
-          <w:sz w:val="24"/>
-          <w:szCs w:val="24"/>
-        </w:rPr>
-        <w:t xml:space="preserve"> </w:t>
-      </w:r>
-      <w:proofErr w:type="spellStart"/>
-      <w:r>
-        <w:rPr>
-          <w:rFonts w:ascii="Times New Roman" w:hAnsi="Times New Roman" w:cs="Times New Roman"/>
-          <w:sz w:val="24"/>
-          <w:szCs w:val="24"/>
-        </w:rPr>
-        <w:t>dan</w:t>
-      </w:r>
-      <w:proofErr w:type="spellEnd"/>
-      <w:r>
-        <w:rPr>
-          <w:rFonts w:ascii="Times New Roman" w:hAnsi="Times New Roman" w:cs="Times New Roman"/>
-          <w:sz w:val="24"/>
-          <w:szCs w:val="24"/>
-        </w:rPr>
-        <w:t xml:space="preserve"> password</w:t>
-      </w:r>
-      <w:r>
-        <w:rPr>
-          <w:rFonts w:ascii="Times New Roman" w:hAnsi="Times New Roman" w:cs="Times New Roman"/>
-          <w:sz w:val="24"/>
-          <w:szCs w:val="24"/>
-        </w:rPr>
-        <w:t xml:space="preserve"> yang</w:t>
-      </w:r>
-      <w:r>
-        <w:rPr>
-          <w:rFonts w:ascii="Times New Roman" w:hAnsi="Times New Roman" w:cs="Times New Roman"/>
-          <w:sz w:val="24"/>
-          <w:szCs w:val="24"/>
-        </w:rPr>
-        <w:t xml:space="preserve"> </w:t>
-      </w:r>
-      <w:proofErr w:type="spellStart"/>
-      <w:r>
-        <w:rPr>
-          <w:rFonts w:ascii="Times New Roman" w:hAnsi="Times New Roman" w:cs="Times New Roman"/>
-          <w:sz w:val="24"/>
-          <w:szCs w:val="24"/>
-        </w:rPr>
-        <w:t>diperoleh</w:t>
-      </w:r>
-      <w:proofErr w:type="spellEnd"/>
-      <w:r>
-        <w:rPr>
-          <w:rFonts w:ascii="Times New Roman" w:hAnsi="Times New Roman" w:cs="Times New Roman"/>
-          <w:sz w:val="24"/>
-          <w:szCs w:val="24"/>
-        </w:rPr>
-        <w:t xml:space="preserve"> </w:t>
-      </w:r>
-      <w:proofErr w:type="spellStart"/>
-      <w:r>
-        <w:rPr>
-          <w:rFonts w:ascii="Times New Roman" w:hAnsi="Times New Roman" w:cs="Times New Roman"/>
-          <w:sz w:val="24"/>
-          <w:szCs w:val="24"/>
-        </w:rPr>
-        <w:t>dari</w:t>
-      </w:r>
-      <w:proofErr w:type="spellEnd"/>
-      <w:r>
-        <w:rPr>
-          <w:rFonts w:ascii="Times New Roman" w:hAnsi="Times New Roman" w:cs="Times New Roman"/>
-          <w:sz w:val="24"/>
-          <w:szCs w:val="24"/>
-        </w:rPr>
-        <w:t xml:space="preserve"> database </w:t>
-      </w:r>
-      <w:proofErr w:type="spellStart"/>
-      <w:r>
-        <w:rPr>
-          <w:rFonts w:ascii="Times New Roman" w:hAnsi="Times New Roman" w:cs="Times New Roman"/>
-          <w:sz w:val="24"/>
-          <w:szCs w:val="24"/>
-        </w:rPr>
-        <w:t>pemesanan</w:t>
-      </w:r>
-      <w:proofErr w:type="spellEnd"/>
-      <w:r>
-        <w:rPr>
-          <w:rFonts w:ascii="Times New Roman" w:hAnsi="Times New Roman" w:cs="Times New Roman"/>
-          <w:sz w:val="24"/>
-          <w:szCs w:val="24"/>
-        </w:rPr>
-        <w:t xml:space="preserve">, </w:t>
-      </w:r>
-      <w:proofErr w:type="spellStart"/>
-      <w:r>
-        <w:rPr>
-          <w:rFonts w:ascii="Times New Roman" w:hAnsi="Times New Roman" w:cs="Times New Roman"/>
-          <w:sz w:val="24"/>
-          <w:szCs w:val="24"/>
-        </w:rPr>
-        <w:t>setelah</w:t>
-      </w:r>
-      <w:proofErr w:type="spellEnd"/>
-      <w:r>
-        <w:rPr>
-          <w:rFonts w:ascii="Times New Roman" w:hAnsi="Times New Roman" w:cs="Times New Roman"/>
-          <w:sz w:val="24"/>
-          <w:szCs w:val="24"/>
-        </w:rPr>
-        <w:t xml:space="preserve"> </w:t>
-      </w:r>
-      <w:proofErr w:type="spellStart"/>
-      <w:r>
-        <w:rPr>
-          <w:rFonts w:ascii="Times New Roman" w:hAnsi="Times New Roman" w:cs="Times New Roman"/>
-          <w:sz w:val="24"/>
-          <w:szCs w:val="24"/>
-        </w:rPr>
-        <w:t>itu</w:t>
-      </w:r>
-      <w:proofErr w:type="spellEnd"/>
-      <w:r>
-        <w:rPr>
-          <w:rFonts w:ascii="Times New Roman" w:hAnsi="Times New Roman" w:cs="Times New Roman"/>
-          <w:sz w:val="24"/>
-          <w:szCs w:val="24"/>
-        </w:rPr>
-        <w:t xml:space="preserve"> </w:t>
-      </w:r>
-      <w:proofErr w:type="spellStart"/>
-      <w:r>
-        <w:rPr>
-          <w:rFonts w:ascii="Times New Roman" w:hAnsi="Times New Roman" w:cs="Times New Roman"/>
-          <w:sz w:val="24"/>
-          <w:szCs w:val="24"/>
-        </w:rPr>
-        <w:t>baru</w:t>
-      </w:r>
-      <w:proofErr w:type="spellEnd"/>
-      <w:r>
-        <w:rPr>
-          <w:rFonts w:ascii="Times New Roman" w:hAnsi="Times New Roman" w:cs="Times New Roman"/>
-          <w:sz w:val="24"/>
-          <w:szCs w:val="24"/>
-        </w:rPr>
-        <w:t xml:space="preserve"> </w:t>
-      </w:r>
-      <w:r>
-        <w:rPr>
-          <w:rFonts w:ascii="Times New Roman" w:hAnsi="Times New Roman" w:cs="Times New Roman"/>
-          <w:sz w:val="24"/>
-          <w:szCs w:val="24"/>
-        </w:rPr>
-        <w:t xml:space="preserve">customer </w:t>
-      </w:r>
-      <w:proofErr w:type="spellStart"/>
-      <w:r>
-        <w:rPr>
-          <w:rFonts w:ascii="Times New Roman" w:hAnsi="Times New Roman" w:cs="Times New Roman"/>
-          <w:b/>
-          <w:sz w:val="24"/>
-          <w:szCs w:val="24"/>
-        </w:rPr>
-        <w:t>menginputkan</w:t>
-      </w:r>
-      <w:proofErr w:type="spellEnd"/>
-      <w:r>
-        <w:rPr>
-          <w:rFonts w:ascii="Times New Roman" w:hAnsi="Times New Roman" w:cs="Times New Roman"/>
-          <w:b/>
-          <w:sz w:val="24"/>
-          <w:szCs w:val="24"/>
-        </w:rPr>
-        <w:t xml:space="preserve"> data </w:t>
-      </w:r>
-      <w:proofErr w:type="spellStart"/>
-      <w:r>
-        <w:rPr>
-          <w:rFonts w:ascii="Times New Roman" w:hAnsi="Times New Roman" w:cs="Times New Roman"/>
-          <w:b/>
-          <w:sz w:val="24"/>
-          <w:szCs w:val="24"/>
-        </w:rPr>
-        <w:t>pembayaran</w:t>
-      </w:r>
-      <w:proofErr w:type="spellEnd"/>
-      <w:r>
-        <w:rPr>
-          <w:rFonts w:ascii="Times New Roman" w:hAnsi="Times New Roman" w:cs="Times New Roman"/>
-          <w:sz w:val="24"/>
-          <w:szCs w:val="24"/>
-        </w:rPr>
-        <w:t xml:space="preserve"> </w:t>
-      </w:r>
-      <w:r>
-        <w:rPr>
-          <w:rFonts w:ascii="Times New Roman" w:hAnsi="Times New Roman" w:cs="Times New Roman"/>
-          <w:sz w:val="24"/>
-          <w:szCs w:val="24"/>
-        </w:rPr>
-        <w:t xml:space="preserve">yang </w:t>
-      </w:r>
-      <w:proofErr w:type="spellStart"/>
-      <w:proofErr w:type="gramStart"/>
-      <w:r>
-        <w:rPr>
-          <w:rFonts w:ascii="Times New Roman" w:hAnsi="Times New Roman" w:cs="Times New Roman"/>
-          <w:sz w:val="24"/>
-          <w:szCs w:val="24"/>
-        </w:rPr>
-        <w:t>akan</w:t>
-      </w:r>
-      <w:proofErr w:type="spellEnd"/>
-      <w:proofErr w:type="gramEnd"/>
-      <w:r>
-        <w:rPr>
-          <w:rFonts w:ascii="Times New Roman" w:hAnsi="Times New Roman" w:cs="Times New Roman"/>
-          <w:sz w:val="24"/>
-          <w:szCs w:val="24"/>
-        </w:rPr>
-        <w:t xml:space="preserve"> </w:t>
-      </w:r>
-      <w:proofErr w:type="spellStart"/>
-      <w:r>
-        <w:rPr>
-          <w:rFonts w:ascii="Times New Roman" w:hAnsi="Times New Roman" w:cs="Times New Roman"/>
-          <w:sz w:val="24"/>
-          <w:szCs w:val="24"/>
-        </w:rPr>
-        <w:t>disimpan</w:t>
-      </w:r>
-      <w:proofErr w:type="spellEnd"/>
-      <w:r>
-        <w:rPr>
-          <w:rFonts w:ascii="Times New Roman" w:hAnsi="Times New Roman" w:cs="Times New Roman"/>
-          <w:sz w:val="24"/>
-          <w:szCs w:val="24"/>
-        </w:rPr>
-        <w:t xml:space="preserve"> </w:t>
-      </w:r>
-      <w:proofErr w:type="spellStart"/>
-      <w:r>
-        <w:rPr>
-          <w:rFonts w:ascii="Times New Roman" w:hAnsi="Times New Roman" w:cs="Times New Roman"/>
-          <w:sz w:val="24"/>
-          <w:szCs w:val="24"/>
-        </w:rPr>
-        <w:t>pada</w:t>
-      </w:r>
-      <w:proofErr w:type="spellEnd"/>
-      <w:r>
-        <w:rPr>
-          <w:rFonts w:ascii="Times New Roman" w:hAnsi="Times New Roman" w:cs="Times New Roman"/>
-          <w:sz w:val="24"/>
-          <w:szCs w:val="24"/>
-        </w:rPr>
-        <w:t xml:space="preserve"> database </w:t>
-      </w:r>
-      <w:proofErr w:type="spellStart"/>
-      <w:r>
-        <w:rPr>
-          <w:rFonts w:ascii="Times New Roman" w:hAnsi="Times New Roman" w:cs="Times New Roman"/>
-          <w:sz w:val="24"/>
-          <w:szCs w:val="24"/>
-        </w:rPr>
-        <w:t>pembayaran</w:t>
-      </w:r>
-      <w:proofErr w:type="spellEnd"/>
-      <w:r>
-        <w:rPr>
-          <w:rFonts w:ascii="Times New Roman" w:hAnsi="Times New Roman" w:cs="Times New Roman"/>
-          <w:sz w:val="24"/>
-          <w:szCs w:val="24"/>
-        </w:rPr>
-        <w:t xml:space="preserve">. </w:t>
-      </w:r>
-      <w:proofErr w:type="spellStart"/>
-      <w:r>
-        <w:rPr>
-          <w:rFonts w:ascii="Times New Roman" w:hAnsi="Times New Roman" w:cs="Times New Roman"/>
-          <w:sz w:val="24"/>
-          <w:szCs w:val="24"/>
-        </w:rPr>
-        <w:t>Jika</w:t>
-      </w:r>
-      <w:proofErr w:type="spellEnd"/>
-      <w:r>
-        <w:rPr>
-          <w:rFonts w:ascii="Times New Roman" w:hAnsi="Times New Roman" w:cs="Times New Roman"/>
-          <w:sz w:val="24"/>
-          <w:szCs w:val="24"/>
-        </w:rPr>
-        <w:t xml:space="preserve"> </w:t>
-      </w:r>
-      <w:proofErr w:type="spellStart"/>
-      <w:r>
-        <w:rPr>
-          <w:rFonts w:ascii="Times New Roman" w:hAnsi="Times New Roman" w:cs="Times New Roman"/>
-          <w:sz w:val="24"/>
-          <w:szCs w:val="24"/>
-        </w:rPr>
-        <w:t>sudah</w:t>
-      </w:r>
-      <w:proofErr w:type="spellEnd"/>
-      <w:r>
-        <w:rPr>
-          <w:rFonts w:ascii="Times New Roman" w:hAnsi="Times New Roman" w:cs="Times New Roman"/>
-          <w:sz w:val="24"/>
-          <w:szCs w:val="24"/>
-        </w:rPr>
-        <w:t xml:space="preserve"> </w:t>
-      </w:r>
-      <w:proofErr w:type="spellStart"/>
-      <w:r>
-        <w:rPr>
-          <w:rFonts w:ascii="Times New Roman" w:hAnsi="Times New Roman" w:cs="Times New Roman"/>
-          <w:sz w:val="24"/>
-          <w:szCs w:val="24"/>
-        </w:rPr>
-        <w:t>tersimpan</w:t>
-      </w:r>
-      <w:proofErr w:type="spellEnd"/>
-      <w:r>
-        <w:rPr>
-          <w:rFonts w:ascii="Times New Roman" w:hAnsi="Times New Roman" w:cs="Times New Roman"/>
-          <w:sz w:val="24"/>
-          <w:szCs w:val="24"/>
-        </w:rPr>
-        <w:t xml:space="preserve"> data yang </w:t>
-      </w:r>
-      <w:proofErr w:type="spellStart"/>
-      <w:r>
-        <w:rPr>
-          <w:rFonts w:ascii="Times New Roman" w:hAnsi="Times New Roman" w:cs="Times New Roman"/>
-          <w:sz w:val="24"/>
-          <w:szCs w:val="24"/>
-        </w:rPr>
-        <w:t>diinputkan</w:t>
-      </w:r>
-      <w:proofErr w:type="spellEnd"/>
-      <w:r>
-        <w:rPr>
-          <w:rFonts w:ascii="Times New Roman" w:hAnsi="Times New Roman" w:cs="Times New Roman"/>
-          <w:sz w:val="24"/>
-          <w:szCs w:val="24"/>
-        </w:rPr>
-        <w:t xml:space="preserve"> </w:t>
-      </w:r>
-      <w:proofErr w:type="spellStart"/>
-      <w:r>
-        <w:rPr>
-          <w:rFonts w:ascii="Times New Roman" w:hAnsi="Times New Roman" w:cs="Times New Roman"/>
-          <w:sz w:val="24"/>
-          <w:szCs w:val="24"/>
-        </w:rPr>
-        <w:t>tadi</w:t>
-      </w:r>
-      <w:proofErr w:type="spellEnd"/>
-      <w:r>
-        <w:rPr>
-          <w:rFonts w:ascii="Times New Roman" w:hAnsi="Times New Roman" w:cs="Times New Roman"/>
-          <w:sz w:val="24"/>
-          <w:szCs w:val="24"/>
-        </w:rPr>
-        <w:t xml:space="preserve">, </w:t>
-      </w:r>
-      <w:proofErr w:type="spellStart"/>
-      <w:r>
-        <w:rPr>
-          <w:rFonts w:ascii="Times New Roman" w:hAnsi="Times New Roman" w:cs="Times New Roman"/>
-          <w:sz w:val="24"/>
-          <w:szCs w:val="24"/>
-        </w:rPr>
-        <w:t>maka</w:t>
-      </w:r>
-      <w:proofErr w:type="spellEnd"/>
-      <w:r>
-        <w:rPr>
-          <w:rFonts w:ascii="Times New Roman" w:hAnsi="Times New Roman" w:cs="Times New Roman"/>
-          <w:sz w:val="24"/>
-          <w:szCs w:val="24"/>
-        </w:rPr>
-        <w:t xml:space="preserve"> admin </w:t>
-      </w:r>
-      <w:proofErr w:type="spellStart"/>
-      <w:proofErr w:type="gramStart"/>
-      <w:r>
-        <w:rPr>
-          <w:rFonts w:ascii="Times New Roman" w:hAnsi="Times New Roman" w:cs="Times New Roman"/>
-          <w:sz w:val="24"/>
-          <w:szCs w:val="24"/>
-        </w:rPr>
-        <w:t>akan</w:t>
-      </w:r>
-      <w:proofErr w:type="spellEnd"/>
-      <w:proofErr w:type="gramEnd"/>
-      <w:r>
-        <w:rPr>
-          <w:rFonts w:ascii="Times New Roman" w:hAnsi="Times New Roman" w:cs="Times New Roman"/>
-          <w:sz w:val="24"/>
-          <w:szCs w:val="24"/>
-        </w:rPr>
-        <w:t xml:space="preserve"> </w:t>
-      </w:r>
-      <w:proofErr w:type="spellStart"/>
-      <w:r>
-        <w:rPr>
-          <w:rFonts w:ascii="Times New Roman" w:hAnsi="Times New Roman" w:cs="Times New Roman"/>
-          <w:sz w:val="24"/>
-          <w:szCs w:val="24"/>
-        </w:rPr>
-        <w:t>mendapatkan</w:t>
-      </w:r>
-      <w:proofErr w:type="spellEnd"/>
-      <w:r>
-        <w:rPr>
-          <w:rFonts w:ascii="Times New Roman" w:hAnsi="Times New Roman" w:cs="Times New Roman"/>
-          <w:sz w:val="24"/>
-          <w:szCs w:val="24"/>
-        </w:rPr>
-        <w:t xml:space="preserve"> </w:t>
-      </w:r>
-      <w:proofErr w:type="spellStart"/>
-      <w:r>
-        <w:rPr>
-          <w:rFonts w:ascii="Times New Roman" w:hAnsi="Times New Roman" w:cs="Times New Roman"/>
-          <w:b/>
-          <w:sz w:val="24"/>
-          <w:szCs w:val="24"/>
-        </w:rPr>
-        <w:t>laporan</w:t>
-      </w:r>
-      <w:proofErr w:type="spellEnd"/>
-      <w:r>
-        <w:rPr>
-          <w:rFonts w:ascii="Times New Roman" w:hAnsi="Times New Roman" w:cs="Times New Roman"/>
-          <w:b/>
-          <w:sz w:val="24"/>
-          <w:szCs w:val="24"/>
-        </w:rPr>
-        <w:t xml:space="preserve"> data </w:t>
-      </w:r>
-      <w:proofErr w:type="spellStart"/>
-      <w:r>
-        <w:rPr>
-          <w:rFonts w:ascii="Times New Roman" w:hAnsi="Times New Roman" w:cs="Times New Roman"/>
-          <w:b/>
-          <w:sz w:val="24"/>
-          <w:szCs w:val="24"/>
-        </w:rPr>
-        <w:t>pembayaran</w:t>
-      </w:r>
-      <w:proofErr w:type="spellEnd"/>
-      <w:r>
-        <w:rPr>
-          <w:rFonts w:ascii="Times New Roman" w:hAnsi="Times New Roman" w:cs="Times New Roman"/>
-          <w:sz w:val="24"/>
-          <w:szCs w:val="24"/>
-        </w:rPr>
-        <w:t xml:space="preserve"> </w:t>
-      </w:r>
-      <w:proofErr w:type="spellStart"/>
-      <w:r>
-        <w:rPr>
-          <w:rFonts w:ascii="Times New Roman" w:hAnsi="Times New Roman" w:cs="Times New Roman"/>
-          <w:sz w:val="24"/>
-          <w:szCs w:val="24"/>
-        </w:rPr>
-        <w:t>dan</w:t>
-      </w:r>
-      <w:proofErr w:type="spellEnd"/>
-      <w:r>
-        <w:rPr>
-          <w:rFonts w:ascii="Times New Roman" w:hAnsi="Times New Roman" w:cs="Times New Roman"/>
-          <w:sz w:val="24"/>
-          <w:szCs w:val="24"/>
-        </w:rPr>
-        <w:t xml:space="preserve"> customer</w:t>
-      </w:r>
-      <w:r>
-        <w:rPr>
-          <w:rFonts w:ascii="Times New Roman" w:hAnsi="Times New Roman" w:cs="Times New Roman"/>
-          <w:sz w:val="24"/>
-          <w:szCs w:val="24"/>
-        </w:rPr>
-        <w:t xml:space="preserve"> </w:t>
-      </w:r>
-      <w:proofErr w:type="spellStart"/>
-      <w:r>
-        <w:rPr>
-          <w:rFonts w:ascii="Times New Roman" w:hAnsi="Times New Roman" w:cs="Times New Roman"/>
-          <w:sz w:val="24"/>
-          <w:szCs w:val="24"/>
-        </w:rPr>
-        <w:t>akan</w:t>
-      </w:r>
-      <w:proofErr w:type="spellEnd"/>
-      <w:r>
-        <w:rPr>
-          <w:rFonts w:ascii="Times New Roman" w:hAnsi="Times New Roman" w:cs="Times New Roman"/>
-          <w:sz w:val="24"/>
-          <w:szCs w:val="24"/>
-        </w:rPr>
-        <w:t xml:space="preserve"> </w:t>
-      </w:r>
-      <w:proofErr w:type="spellStart"/>
-      <w:r>
-        <w:rPr>
-          <w:rFonts w:ascii="Times New Roman" w:hAnsi="Times New Roman" w:cs="Times New Roman"/>
-          <w:sz w:val="24"/>
-          <w:szCs w:val="24"/>
-        </w:rPr>
-        <w:t>mendapat</w:t>
-      </w:r>
-      <w:proofErr w:type="spellEnd"/>
-      <w:r>
-        <w:rPr>
-          <w:rFonts w:ascii="Times New Roman" w:hAnsi="Times New Roman" w:cs="Times New Roman"/>
-          <w:sz w:val="24"/>
-          <w:szCs w:val="24"/>
-        </w:rPr>
-        <w:t xml:space="preserve"> </w:t>
-      </w:r>
-      <w:proofErr w:type="spellStart"/>
-      <w:r>
-        <w:rPr>
-          <w:rFonts w:ascii="Times New Roman" w:hAnsi="Times New Roman" w:cs="Times New Roman"/>
-          <w:b/>
-          <w:sz w:val="24"/>
-          <w:szCs w:val="24"/>
-        </w:rPr>
-        <w:t>notif</w:t>
-      </w:r>
-      <w:proofErr w:type="spellEnd"/>
-      <w:r>
-        <w:rPr>
-          <w:rFonts w:ascii="Times New Roman" w:hAnsi="Times New Roman" w:cs="Times New Roman"/>
-          <w:b/>
-          <w:sz w:val="24"/>
-          <w:szCs w:val="24"/>
-        </w:rPr>
-        <w:t xml:space="preserve"> </w:t>
-      </w:r>
-      <w:proofErr w:type="spellStart"/>
-      <w:r>
-        <w:rPr>
-          <w:rFonts w:ascii="Times New Roman" w:hAnsi="Times New Roman" w:cs="Times New Roman"/>
-          <w:b/>
-          <w:sz w:val="24"/>
-          <w:szCs w:val="24"/>
-        </w:rPr>
-        <w:t>pembayaran</w:t>
-      </w:r>
-      <w:proofErr w:type="spellEnd"/>
-      <w:r>
-        <w:rPr>
-          <w:rFonts w:ascii="Times New Roman" w:hAnsi="Times New Roman" w:cs="Times New Roman"/>
-          <w:sz w:val="24"/>
-          <w:szCs w:val="24"/>
-        </w:rPr>
-        <w:t>.</w:t>
-      </w:r>
-    </w:p>
-    <w:p>
-      <w:pPr>
-        <w:pStyle w:val="ListParagraph"/>
-        <w:rPr>
-          <w:rFonts w:ascii="Times New Roman" w:hAnsi="Times New Roman" w:cs="Times New Roman"/>
-          <w:sz w:val="24"/>
-          <w:szCs w:val="24"/>
-        </w:rPr>
-      </w:pPr>
-    </w:p>
-    <w:p>
-      <w:pPr>
-        <w:pStyle w:val="ListParagraph"/>
-        <w:rPr>
-          <w:rFonts w:ascii="Times New Roman" w:hAnsi="Times New Roman" w:cs="Times New Roman"/>
-          <w:sz w:val="24"/>
-          <w:szCs w:val="24"/>
-        </w:rPr>
-      </w:pPr>
-    </w:p>
-    <w:p>
-      <w:pPr>
-        <w:pStyle w:val="ListParagraph"/>
-        <w:numPr>
-          <w:ilvl w:val="0"/>
-          <w:numId w:val="5"/>
-        </w:numPr>
-        <w:rPr>
-          <w:rFonts w:ascii="Times New Roman" w:hAnsi="Times New Roman" w:cs="Times New Roman"/>
           <w:sz w:val="28"/>
           <w:szCs w:val="28"/>
         </w:rPr>
@@ -6333,8 +5468,8 @@
         </w:rPr>
         <w:drawing>
           <wp:inline distT="0" distB="0" distL="0" distR="0">
-            <wp:extent cx="3901566" cy="2511425"/>
-            <wp:effectExtent l="0" t="0" r="3810" b="3175"/>
+            <wp:extent cx="3304540" cy="2901268"/>
+            <wp:effectExtent l="0" t="0" r="0" b="0"/>
             <wp:docPr id="7" name="Picture 7"/>
             <wp:cNvGraphicFramePr>
               <a:graphicFrameLocks xmlns:a="http://schemas.openxmlformats.org/drawingml/2006/main" noChangeAspect="1"/>
@@ -6346,26 +5481,33 @@
                     <pic:cNvPr id="7" name="mba nisa.jpeg"/>
                     <pic:cNvPicPr/>
                   </pic:nvPicPr>
-                  <pic:blipFill>
-                    <a:blip r:embed="rId11">
+                  <pic:blipFill rotWithShape="1">
+                    <a:blip r:embed="rId10" cstate="print">
                       <a:extLst>
                         <a:ext uri="{28A0092B-C50C-407E-A947-70E740481C1C}">
                           <a14:useLocalDpi xmlns:a14="http://schemas.microsoft.com/office/drawing/2010/main" val="0"/>
                         </a:ext>
                       </a:extLst>
                     </a:blip>
-                    <a:stretch>
-                      <a:fillRect/>
-                    </a:stretch>
+                    <a:srcRect t="37069" r="43699"/>
+                    <a:stretch/>
                   </pic:blipFill>
-                  <pic:spPr>
+                  <pic:spPr bwMode="auto">
                     <a:xfrm>
                       <a:off x="0" y="0"/>
-                      <a:ext cx="3907370" cy="2515161"/>
+                      <a:ext cx="3323925" cy="2918287"/>
                     </a:xfrm>
                     <a:prstGeom prst="rect">
                       <a:avLst/>
                     </a:prstGeom>
+                    <a:ln>
+                      <a:noFill/>
+                    </a:ln>
+                    <a:extLst>
+                      <a:ext uri="{53640926-AAD7-44D8-BBD7-CCE9431645EC}">
+                        <a14:shadowObscured xmlns:a14="http://schemas.microsoft.com/office/drawing/2010/main"/>
+                      </a:ext>
+                    </a:extLst>
                   </pic:spPr>
                 </pic:pic>
               </a:graphicData>
@@ -6391,7 +5533,6 @@
           <w:sz w:val="24"/>
           <w:szCs w:val="24"/>
         </w:rPr>
-        <w:lastRenderedPageBreak/>
         <w:t>Ket</w:t>
       </w:r>
       <w:proofErr w:type="spellEnd"/>
@@ -6700,7 +5841,17 @@
           <w:sz w:val="24"/>
           <w:szCs w:val="24"/>
         </w:rPr>
-        <w:t xml:space="preserve">. </w:t>
+        <w:t>.</w:t>
+      </w:r>
+      <w:bookmarkStart w:id="2" w:name="_GoBack"/>
+      <w:bookmarkEnd w:id="2"/>
+      <w:r>
+        <w:rPr>
+          <w:rFonts w:ascii="Times New Roman" w:hAnsi="Times New Roman" w:cs="Times New Roman"/>
+          <w:sz w:val="24"/>
+          <w:szCs w:val="24"/>
+        </w:rPr>
+        <w:t xml:space="preserve"> </w:t>
       </w:r>
       <w:proofErr w:type="spellStart"/>
       <w:r>
@@ -7004,8 +6155,6 @@
           <w:szCs w:val="28"/>
         </w:rPr>
       </w:pPr>
-      <w:bookmarkStart w:id="2" w:name="_GoBack"/>
-      <w:bookmarkEnd w:id="2"/>
     </w:p>
     <w:sectPr>
       <w:pgSz w:w="12240" w:h="15840"/>
@@ -7040,7 +6189,7 @@
         <v:path o:extrusionok="f" gradientshapeok="t" o:connecttype="rect"/>
         <o:lock v:ext="edit" aspectratio="t"/>
       </v:shapetype>
-      <v:shape id="_x0000_i1041" type="#_x0000_t75" style="width:10.75pt;height:10.75pt" o:bullet="t">
+      <v:shape id="_x0000_i1029" type="#_x0000_t75" style="width:11.1pt;height:11.1pt" o:bullet="t">
         <v:imagedata r:id="rId1" o:title="mso1B70"/>
       </v:shape>
     </w:pict>

</xml_diff>